<commit_message>
updates in six element
</commit_message>
<xml_diff>
--- a/Documentation/Six_Element_Analysis_ASIS.docx
+++ b/Documentation/Six_Element_Analysis_ASIS.docx
@@ -169,7 +169,13 @@
           <w:tcPr>
             <w:tcW w:w="1255" w:type="dxa"/>
           </w:tcPr>
-          <w:p/>
+          <w:p>
+            <w:proofErr w:type="spellStart"/>
+            <w:r>
+              <w:t>Inja</w:t>
+            </w:r>
+            <w:proofErr w:type="spellEnd"/>
+          </w:p>
         </w:tc>
         <w:tc>
           <w:tcPr>

</xml_diff>

<commit_message>
6 element AsIs update
</commit_message>
<xml_diff>
--- a/Documentation/Six_Element_Analysis_ASIS.docx
+++ b/Documentation/Six_Element_Analysis_ASIS.docx
@@ -178,21 +178,7 @@
                 <w:b/>
                 <w:bCs/>
               </w:rPr>
-              <w:t>Student</w:t>
-            </w:r>
-            <w:r>
-              <w:rPr>
-                <w:b/>
-                <w:bCs/>
-              </w:rPr>
-              <w:t>:</w:t>
-            </w:r>
-            <w:r>
-              <w:rPr>
-                <w:b/>
-                <w:bCs/>
-              </w:rPr>
-              <w:t xml:space="preserve"> </w:t>
+              <w:t xml:space="preserve">Student: </w:t>
             </w:r>
           </w:p>
           <w:p>
@@ -213,10 +199,7 @@
           </w:p>
           <w:p>
             <w:r>
-              <w:t>c</w:t>
-            </w:r>
-            <w:r>
-              <w:t>) Clicks</w:t>
+              <w:t>c) Clicks</w:t>
             </w:r>
           </w:p>
           <w:p>
@@ -251,42 +234,22 @@
           </w:p>
           <w:p>
             <w:r>
-              <w:t>I</w:t>
-            </w:r>
-            <w:r>
-              <w:t>nformation</w:t>
-            </w:r>
-            <w:r>
-              <w:t>.</w:t>
-            </w:r>
-          </w:p>
-          <w:p>
-            <w:pPr>
-              <w:rPr>
-                <w:b/>
-                <w:bCs/>
-              </w:rPr>
-            </w:pPr>
-            <w:r>
-              <w:rPr>
-                <w:b/>
-                <w:bCs/>
-              </w:rPr>
-              <w:t>Registrar's Office</w:t>
-            </w:r>
-            <w:r>
-              <w:rPr>
-                <w:b/>
-                <w:bCs/>
-              </w:rPr>
-              <w:t>:</w:t>
-            </w:r>
-            <w:r>
-              <w:rPr>
-                <w:b/>
-                <w:bCs/>
-              </w:rPr>
-              <w:t xml:space="preserve"> </w:t>
+              <w:t>Information.</w:t>
+            </w:r>
+          </w:p>
+          <w:p>
+            <w:pPr>
+              <w:rPr>
+                <w:b/>
+                <w:bCs/>
+              </w:rPr>
+            </w:pPr>
+            <w:r>
+              <w:rPr>
+                <w:b/>
+                <w:bCs/>
+              </w:rPr>
+              <w:t xml:space="preserve">Registrar's Office: </w:t>
             </w:r>
           </w:p>
           <w:p>
@@ -371,19 +334,7 @@
           </w:p>
           <w:p>
             <w:r>
-              <w:t>A</w:t>
-            </w:r>
-            <w:r>
-              <w:t>dmin</w:t>
-            </w:r>
-            <w:r>
-              <w:t>-</w:t>
-            </w:r>
-            <w:r>
-              <w:t>ID</w:t>
-            </w:r>
-            <w:r>
-              <w:t xml:space="preserve"> and</w:t>
+              <w:t>Admin-ID and</w:t>
             </w:r>
           </w:p>
           <w:p>
@@ -469,13 +420,7 @@
           </w:p>
           <w:p>
             <w:r>
-              <w:t>User</w:t>
-            </w:r>
-            <w:r>
-              <w:t>-</w:t>
-            </w:r>
-            <w:r>
-              <w:t>ID and</w:t>
+              <w:t>User-ID and</w:t>
             </w:r>
           </w:p>
           <w:p>
@@ -515,13 +460,7 @@
           </w:p>
           <w:p>
             <w:r>
-              <w:t>c)</w:t>
-            </w:r>
-            <w:r>
-              <w:t xml:space="preserve"> </w:t>
-            </w:r>
-            <w:r>
-              <w:t>Admin</w:t>
+              <w:t>c) Admin</w:t>
             </w:r>
           </w:p>
           <w:p>
@@ -581,24 +520,12 @@
           </w:p>
           <w:p>
             <w:r>
-              <w:t>the system</w:t>
-            </w:r>
-            <w:r>
-              <w:t xml:space="preserve"> using them</w:t>
-            </w:r>
-          </w:p>
-          <w:p>
-            <w:r>
-              <w:t>U</w:t>
-            </w:r>
-            <w:r>
-              <w:t>ser</w:t>
-            </w:r>
-            <w:r>
-              <w:t>-</w:t>
-            </w:r>
-            <w:r>
-              <w:t>ID</w:t>
+              <w:t>the system using them</w:t>
+            </w:r>
+          </w:p>
+          <w:p>
+            <w:r>
+              <w:t>User-ID</w:t>
             </w:r>
           </w:p>
           <w:p>
@@ -700,19 +627,7 @@
           </w:p>
           <w:p>
             <w:r>
-              <w:t>U</w:t>
-            </w:r>
-            <w:r>
-              <w:t>ser</w:t>
-            </w:r>
-            <w:r>
-              <w:t>-</w:t>
-            </w:r>
-            <w:r>
-              <w:t>I</w:t>
-            </w:r>
-            <w:r>
-              <w:t>D</w:t>
+              <w:t>User-ID</w:t>
             </w:r>
           </w:p>
           <w:p>
@@ -752,13 +667,7 @@
           </w:p>
           <w:p>
             <w:r>
-              <w:t>School/D</w:t>
-            </w:r>
-            <w:r>
-              <w:t>ep</w:t>
-            </w:r>
-            <w:r>
-              <w:t>artment</w:t>
+              <w:t>School/Department</w:t>
             </w:r>
           </w:p>
           <w:p>
@@ -784,13 +693,7 @@
               </w:rPr>
             </w:pPr>
             <w:r>
-              <w:t>a</w:t>
-            </w:r>
-            <w:r>
-              <w:t>ccordingly</w:t>
-            </w:r>
-            <w:r>
-              <w:t>.</w:t>
+              <w:t>accordingly.</w:t>
             </w:r>
             <w:r>
               <w:br/>
@@ -897,38 +800,18 @@
                 <w:bCs/>
               </w:rPr>
               <w:lastRenderedPageBreak/>
-              <w:t>Paper</w:t>
-            </w:r>
-            <w:r>
-              <w:rPr>
-                <w:b/>
-                <w:bCs/>
-              </w:rPr>
-              <w:t xml:space="preserve"> and Stationery</w:t>
-            </w:r>
-            <w:r>
-              <w:rPr>
-                <w:b/>
-                <w:bCs/>
-              </w:rPr>
-              <w:t>:</w:t>
-            </w:r>
-          </w:p>
-          <w:p>
-            <w:pPr>
-              <w:rPr>
-                <w:b/>
-                <w:bCs/>
-              </w:rPr>
-            </w:pPr>
-            <w:r>
-              <w:t xml:space="preserve">a) Used to collect information </w:t>
-            </w:r>
-            <w:r>
-              <w:t>about</w:t>
-            </w:r>
-            <w:r>
-              <w:t xml:space="preserve"> students through enrollment forms.</w:t>
+              <w:t>Paper and Stationery:</w:t>
+            </w:r>
+          </w:p>
+          <w:p>
+            <w:pPr>
+              <w:rPr>
+                <w:b/>
+                <w:bCs/>
+              </w:rPr>
+            </w:pPr>
+            <w:r>
+              <w:t>a) Used to collect information about students through enrollment forms.</w:t>
             </w:r>
           </w:p>
         </w:tc>
@@ -936,7 +819,281 @@
           <w:tcPr>
             <w:tcW w:w="1313" w:type="dxa"/>
           </w:tcPr>
-          <w:p/>
+          <w:p>
+            <w:pPr>
+              <w:rPr>
+                <w:rFonts w:eastAsia="Times New Roman" w:cstheme="minorHAnsi"/>
+              </w:rPr>
+            </w:pPr>
+            <w:r>
+              <w:rPr>
+                <w:rFonts w:eastAsia="Times New Roman" w:cstheme="minorHAnsi"/>
+                <w:b/>
+                <w:bCs/>
+                <w:color w:val="000000"/>
+              </w:rPr>
+              <w:t>Computer/</w:t>
+            </w:r>
+          </w:p>
+          <w:p>
+            <w:pPr>
+              <w:rPr>
+                <w:rFonts w:eastAsia="Times New Roman" w:cstheme="minorHAnsi"/>
+              </w:rPr>
+            </w:pPr>
+            <w:r>
+              <w:rPr>
+                <w:rFonts w:eastAsia="Times New Roman" w:cstheme="minorHAnsi"/>
+                <w:b/>
+                <w:bCs/>
+                <w:color w:val="000000"/>
+              </w:rPr>
+              <w:t>Laptop </w:t>
+            </w:r>
+          </w:p>
+          <w:p>
+            <w:pPr>
+              <w:rPr>
+                <w:rFonts w:eastAsia="Times New Roman" w:cstheme="minorHAnsi"/>
+              </w:rPr>
+            </w:pPr>
+            <w:r>
+              <w:rPr>
+                <w:rFonts w:eastAsia="Times New Roman" w:cstheme="minorHAnsi"/>
+                <w:color w:val="000000"/>
+              </w:rPr>
+              <w:t>a) SPMS2.0</w:t>
+            </w:r>
+            <w:r>
+              <w:rPr>
+                <w:rFonts w:eastAsia="Times New Roman" w:cstheme="minorHAnsi"/>
+                <w:color w:val="000000"/>
+              </w:rPr>
+              <w:t xml:space="preserve"> </w:t>
+            </w:r>
+            <w:r>
+              <w:rPr>
+                <w:rFonts w:eastAsia="Times New Roman" w:cstheme="minorHAnsi"/>
+                <w:color w:val="000000"/>
+              </w:rPr>
+              <w:t>admin will use Computers to access and update data.</w:t>
+            </w:r>
+          </w:p>
+          <w:p>
+            <w:pPr>
+              <w:rPr>
+                <w:rFonts w:eastAsia="Times New Roman" w:cstheme="minorHAnsi"/>
+              </w:rPr>
+            </w:pPr>
+            <w:r>
+              <w:rPr>
+                <w:rFonts w:eastAsia="Times New Roman" w:cstheme="minorHAnsi"/>
+                <w:color w:val="000000"/>
+              </w:rPr>
+              <w:t> b) Users will use the </w:t>
+            </w:r>
+          </w:p>
+          <w:p>
+            <w:pPr>
+              <w:rPr>
+                <w:rFonts w:eastAsia="Times New Roman" w:cstheme="minorHAnsi"/>
+              </w:rPr>
+            </w:pPr>
+            <w:r>
+              <w:rPr>
+                <w:rFonts w:eastAsia="Times New Roman" w:cstheme="minorHAnsi"/>
+                <w:color w:val="000000"/>
+              </w:rPr>
+              <w:t>computer to view the data.</w:t>
+            </w:r>
+          </w:p>
+          <w:p>
+            <w:pPr>
+              <w:rPr>
+                <w:rFonts w:eastAsia="Times New Roman" w:cstheme="minorHAnsi"/>
+              </w:rPr>
+            </w:pPr>
+          </w:p>
+          <w:p>
+            <w:pPr>
+              <w:rPr>
+                <w:rFonts w:eastAsia="Times New Roman" w:cstheme="minorHAnsi"/>
+              </w:rPr>
+            </w:pPr>
+            <w:r>
+              <w:rPr>
+                <w:rFonts w:eastAsia="Times New Roman" w:cstheme="minorHAnsi"/>
+                <w:b/>
+                <w:bCs/>
+                <w:color w:val="000000"/>
+              </w:rPr>
+              <w:t>Database </w:t>
+            </w:r>
+          </w:p>
+          <w:p>
+            <w:pPr>
+              <w:rPr>
+                <w:rFonts w:eastAsia="Times New Roman" w:cstheme="minorHAnsi"/>
+              </w:rPr>
+            </w:pPr>
+            <w:r>
+              <w:rPr>
+                <w:rFonts w:eastAsia="Times New Roman" w:cstheme="minorHAnsi"/>
+                <w:b/>
+                <w:bCs/>
+                <w:color w:val="000000"/>
+              </w:rPr>
+              <w:t>Server </w:t>
+            </w:r>
+          </w:p>
+          <w:p>
+            <w:pPr>
+              <w:rPr>
+                <w:rFonts w:eastAsia="Times New Roman" w:cstheme="minorHAnsi"/>
+              </w:rPr>
+            </w:pPr>
+            <w:r>
+              <w:rPr>
+                <w:rFonts w:eastAsia="Times New Roman" w:cstheme="minorHAnsi"/>
+                <w:color w:val="000000"/>
+              </w:rPr>
+              <w:t>a) Used by </w:t>
+            </w:r>
+          </w:p>
+          <w:p>
+            <w:pPr>
+              <w:rPr>
+                <w:rFonts w:eastAsia="Times New Roman" w:cstheme="minorHAnsi"/>
+              </w:rPr>
+            </w:pPr>
+            <w:r>
+              <w:rPr>
+                <w:rFonts w:eastAsia="Times New Roman" w:cstheme="minorHAnsi"/>
+                <w:color w:val="000000"/>
+              </w:rPr>
+              <w:t>SPMS2.0</w:t>
+            </w:r>
+          </w:p>
+          <w:p>
+            <w:pPr>
+              <w:rPr>
+                <w:rFonts w:eastAsia="Times New Roman" w:cstheme="minorHAnsi"/>
+              </w:rPr>
+            </w:pPr>
+            <w:r>
+              <w:rPr>
+                <w:rFonts w:eastAsia="Times New Roman" w:cstheme="minorHAnsi"/>
+                <w:color w:val="000000"/>
+              </w:rPr>
+              <w:t>Developers to collect data and maintain the software. </w:t>
+            </w:r>
+          </w:p>
+          <w:p>
+            <w:pPr>
+              <w:rPr>
+                <w:rFonts w:eastAsia="Times New Roman" w:cstheme="minorHAnsi"/>
+              </w:rPr>
+            </w:pPr>
+          </w:p>
+          <w:p>
+            <w:pPr>
+              <w:rPr>
+                <w:rFonts w:eastAsia="Times New Roman" w:cstheme="minorHAnsi"/>
+              </w:rPr>
+            </w:pPr>
+            <w:r>
+              <w:rPr>
+                <w:rFonts w:eastAsia="Times New Roman" w:cstheme="minorHAnsi"/>
+                <w:b/>
+                <w:bCs/>
+                <w:color w:val="000000"/>
+              </w:rPr>
+              <w:t>Networking Devices </w:t>
+            </w:r>
+          </w:p>
+          <w:p>
+            <w:pPr>
+              <w:rPr>
+                <w:rFonts w:eastAsia="Times New Roman" w:cstheme="minorHAnsi"/>
+              </w:rPr>
+            </w:pPr>
+            <w:r>
+              <w:rPr>
+                <w:rFonts w:eastAsia="Times New Roman" w:cstheme="minorHAnsi"/>
+                <w:b/>
+                <w:bCs/>
+                <w:color w:val="000000"/>
+              </w:rPr>
+              <w:t>(Router, </w:t>
+            </w:r>
+          </w:p>
+          <w:p>
+            <w:pPr>
+              <w:rPr>
+                <w:rFonts w:eastAsia="Times New Roman" w:cstheme="minorHAnsi"/>
+              </w:rPr>
+            </w:pPr>
+            <w:r>
+              <w:rPr>
+                <w:rFonts w:eastAsia="Times New Roman" w:cstheme="minorHAnsi"/>
+                <w:b/>
+                <w:bCs/>
+                <w:color w:val="000000"/>
+              </w:rPr>
+              <w:t>Switch, </w:t>
+            </w:r>
+          </w:p>
+          <w:p>
+            <w:pPr>
+              <w:rPr>
+                <w:rFonts w:eastAsia="Times New Roman" w:cstheme="minorHAnsi"/>
+              </w:rPr>
+            </w:pPr>
+            <w:r>
+              <w:rPr>
+                <w:rFonts w:eastAsia="Times New Roman" w:cstheme="minorHAnsi"/>
+                <w:b/>
+                <w:bCs/>
+                <w:color w:val="000000"/>
+              </w:rPr>
+              <w:t>Bridge, Hub): </w:t>
+            </w:r>
+          </w:p>
+          <w:p>
+            <w:pPr>
+              <w:rPr>
+                <w:rFonts w:eastAsia="Times New Roman" w:cstheme="minorHAnsi"/>
+              </w:rPr>
+            </w:pPr>
+            <w:r>
+              <w:rPr>
+                <w:rFonts w:eastAsia="Times New Roman" w:cstheme="minorHAnsi"/>
+                <w:color w:val="000000"/>
+              </w:rPr>
+              <w:t>a) Used to </w:t>
+            </w:r>
+          </w:p>
+          <w:p>
+            <w:pPr>
+              <w:rPr>
+                <w:rFonts w:eastAsia="Times New Roman" w:cstheme="minorHAnsi"/>
+              </w:rPr>
+            </w:pPr>
+            <w:r>
+              <w:rPr>
+                <w:rFonts w:eastAsia="Times New Roman" w:cstheme="minorHAnsi"/>
+                <w:color w:val="000000"/>
+              </w:rPr>
+              <w:t>access SPMS2.0</w:t>
+            </w:r>
+          </w:p>
+          <w:p>
+            <w:pPr>
+              <w:rPr>
+                <w:rFonts w:cstheme="minorHAnsi"/>
+              </w:rPr>
+            </w:pPr>
+          </w:p>
         </w:tc>
         <w:tc>
           <w:tcPr>
@@ -974,16 +1131,7 @@
           </w:p>
           <w:p>
             <w:r>
-              <w:t xml:space="preserve">a) </w:t>
-            </w:r>
-            <w:r>
-              <w:t>U</w:t>
-            </w:r>
-            <w:r>
-              <w:t>tilized</w:t>
-            </w:r>
-            <w:r>
-              <w:t xml:space="preserve"> by</w:t>
+              <w:t>a) Utilized by</w:t>
             </w:r>
           </w:p>
           <w:p>
@@ -998,7 +1146,7 @@
           </w:p>
           <w:p>
             <w:r>
-              <w:t>SPMS2.0.0</w:t>
+              <w:t>SPMS2.0</w:t>
             </w:r>
           </w:p>
           <w:p/>
@@ -1019,10 +1167,7 @@
           </w:p>
           <w:p>
             <w:r>
-              <w:t>a) Uses</w:t>
-            </w:r>
-            <w:r>
-              <w:t xml:space="preserve"> to fill</w:t>
+              <w:t>a) Uses to fill</w:t>
             </w:r>
           </w:p>
           <w:p>
@@ -1121,10 +1266,7 @@
               <w:t>a)</w:t>
             </w:r>
             <w:r>
-              <w:t xml:space="preserve"> Used</w:t>
-            </w:r>
-            <w:r>
-              <w:t xml:space="preserve"> by the registrar's office to compile student data into an excel file for sending to SPMS 2.0.</w:t>
+              <w:t xml:space="preserve"> Used by the registrar's office to compile student data into an excel file for sending to SPMS 2.0.</w:t>
             </w:r>
           </w:p>
           <w:p/>
@@ -1148,10 +1290,7 @@
               <w:t>a)</w:t>
             </w:r>
             <w:r>
-              <w:t xml:space="preserve"> For</w:t>
-            </w:r>
-            <w:r>
-              <w:t xml:space="preserve"> any upgrades or new user accounts, information is kept in the database.</w:t>
+              <w:t xml:space="preserve"> For any upgrades or new user accounts, information is kept in the database.</w:t>
             </w:r>
           </w:p>
           <w:p/>
@@ -1175,10 +1314,7 @@
               <w:t>a)</w:t>
             </w:r>
             <w:r>
-              <w:t xml:space="preserve"> Data</w:t>
-            </w:r>
-            <w:r>
-              <w:t xml:space="preserve"> from student accounts may be kept in an excel file and used later in SPMS 2.0.</w:t>
+              <w:t xml:space="preserve"> Data from student accounts may be kept in an excel file and used later in SPMS 2.0.</w:t>
             </w:r>
           </w:p>
         </w:tc>
@@ -1197,46 +1333,19 @@
           </w:p>
           <w:p>
             <w:r>
-              <w:t xml:space="preserve">a) </w:t>
-            </w:r>
-            <w:r>
-              <w:t>To access and store data to SPM it is used</w:t>
-            </w:r>
-            <w:r>
-              <w:t>.</w:t>
+              <w:t>a) To access and store data to SPM it is used.</w:t>
             </w:r>
           </w:p>
           <w:p/>
           <w:p>
             <w:r>
-              <w:t>b) It is used to collect the student form</w:t>
-            </w:r>
-            <w:r>
-              <w:t xml:space="preserve"> from the student to registrar office</w:t>
-            </w:r>
-            <w:r>
-              <w:t>.</w:t>
+              <w:t>b) It is used to collect the student form from the student to registrar office.</w:t>
             </w:r>
           </w:p>
           <w:p/>
           <w:p>
             <w:r>
-              <w:t>c)</w:t>
-            </w:r>
-            <w:r>
-              <w:t>The Registrar</w:t>
-            </w:r>
-            <w:r>
-              <w:t xml:space="preserve"> office </w:t>
-            </w:r>
-            <w:r>
-              <w:t>sends</w:t>
-            </w:r>
-            <w:r>
-              <w:t xml:space="preserve"> all the st</w:t>
-            </w:r>
-            <w:r>
-              <w:t>udent information to SPM admin by using it.</w:t>
+              <w:t>c)The Registrar office sends all the student information to SPM admin by using it.</w:t>
             </w:r>
           </w:p>
         </w:tc>
@@ -1291,13 +1400,7 @@
           <w:p>
             <w:r>
               <w:lastRenderedPageBreak/>
-              <w:t>Student</w:t>
-            </w:r>
-            <w:r>
-              <w:t>-</w:t>
-            </w:r>
-            <w:r>
-              <w:t>ID</w:t>
+              <w:t>Student-ID</w:t>
             </w:r>
           </w:p>
           <w:p>
@@ -1363,19 +1466,7 @@
           </w:p>
           <w:p>
             <w:r>
-              <w:t xml:space="preserve">using </w:t>
-            </w:r>
-            <w:r>
-              <w:t>U</w:t>
-            </w:r>
-            <w:r>
-              <w:t>ser</w:t>
-            </w:r>
-            <w:r>
-              <w:t>-</w:t>
-            </w:r>
-            <w:r>
-              <w:t>ID</w:t>
+              <w:t>using User-ID</w:t>
             </w:r>
           </w:p>
           <w:p>
@@ -1410,13 +1501,7 @@
           </w:p>
           <w:p>
             <w:r>
-              <w:t xml:space="preserve">Department or </w:t>
-            </w:r>
-            <w:r>
-              <w:t>p</w:t>
-            </w:r>
-            <w:r>
-              <w:t>rogram to view</w:t>
+              <w:t>Department or program to view</w:t>
             </w:r>
           </w:p>
           <w:p>
@@ -1461,19 +1546,7 @@
           </w:p>
           <w:p>
             <w:r>
-              <w:t xml:space="preserve">using </w:t>
-            </w:r>
-            <w:r>
-              <w:t>U</w:t>
-            </w:r>
-            <w:r>
-              <w:t>ser</w:t>
-            </w:r>
-            <w:r>
-              <w:t>-</w:t>
-            </w:r>
-            <w:r>
-              <w:t>ID</w:t>
+              <w:t>using User-ID</w:t>
             </w:r>
           </w:p>
           <w:p>
@@ -1539,10 +1612,7 @@
           </w:p>
           <w:p>
             <w:r>
-              <w:t>i</w:t>
-            </w:r>
-            <w:r>
-              <w:t>ndividual student.</w:t>
+              <w:t>individual student.</w:t>
             </w:r>
           </w:p>
           <w:p>
@@ -1572,16 +1642,7 @@
           </w:p>
           <w:p>
             <w:r>
-              <w:t>F</w:t>
-            </w:r>
-            <w:r>
-              <w:t>aculty</w:t>
-            </w:r>
-            <w:r>
-              <w:t>-</w:t>
-            </w:r>
-            <w:r>
-              <w:t>ID</w:t>
+              <w:t>Faculty-ID</w:t>
             </w:r>
           </w:p>
           <w:p>
@@ -1611,10 +1672,7 @@
           </w:p>
           <w:p>
             <w:r>
-              <w:t>p</w:t>
-            </w:r>
-            <w:r>
-              <w:t>rogram to view</w:t>
+              <w:t>program to view</w:t>
             </w:r>
           </w:p>
           <w:p>
@@ -1644,13 +1702,7 @@
             </w:r>
             <w:proofErr w:type="gramEnd"/>
             <w:r>
-              <w:t xml:space="preserve"> </w:t>
-            </w:r>
-            <w:r>
-              <w:t>s</w:t>
-            </w:r>
-            <w:r>
-              <w:t>tudent those</w:t>
+              <w:t xml:space="preserve"> student those</w:t>
             </w:r>
           </w:p>
           <w:p>
@@ -1700,16 +1752,7 @@
           </w:p>
           <w:p>
             <w:r>
-              <w:t>U</w:t>
-            </w:r>
-            <w:r>
-              <w:t>ser</w:t>
-            </w:r>
-            <w:r>
-              <w:t>-</w:t>
-            </w:r>
-            <w:r>
-              <w:t>ID</w:t>
+              <w:t>User-ID</w:t>
             </w:r>
           </w:p>
           <w:p>
@@ -1750,13 +1793,7 @@
           </w:p>
           <w:p>
             <w:r>
-              <w:t>c)</w:t>
-            </w:r>
-            <w:r>
-              <w:t xml:space="preserve"> </w:t>
-            </w:r>
-            <w:r>
-              <w:t>View</w:t>
+              <w:t>c) View</w:t>
             </w:r>
           </w:p>
           <w:p>
@@ -1787,7 +1824,261 @@
           <w:tcPr>
             <w:tcW w:w="1313" w:type="dxa"/>
           </w:tcPr>
-          <w:p/>
+          <w:p>
+            <w:pPr>
+              <w:rPr>
+                <w:rFonts w:eastAsia="Times New Roman" w:cstheme="minorHAnsi"/>
+              </w:rPr>
+            </w:pPr>
+            <w:r>
+              <w:rPr>
+                <w:rFonts w:eastAsia="Times New Roman" w:cstheme="minorHAnsi"/>
+                <w:b/>
+                <w:bCs/>
+                <w:color w:val="000000"/>
+              </w:rPr>
+              <w:t>Computer/</w:t>
+            </w:r>
+          </w:p>
+          <w:p>
+            <w:pPr>
+              <w:rPr>
+                <w:rFonts w:eastAsia="Times New Roman" w:cstheme="minorHAnsi"/>
+              </w:rPr>
+            </w:pPr>
+            <w:r>
+              <w:rPr>
+                <w:rFonts w:eastAsia="Times New Roman" w:cstheme="minorHAnsi"/>
+                <w:b/>
+                <w:bCs/>
+                <w:color w:val="000000"/>
+              </w:rPr>
+              <w:t>Laptop </w:t>
+            </w:r>
+          </w:p>
+          <w:p>
+            <w:pPr>
+              <w:rPr>
+                <w:rFonts w:eastAsia="Times New Roman" w:cstheme="minorHAnsi"/>
+              </w:rPr>
+            </w:pPr>
+            <w:proofErr w:type="gramStart"/>
+            <w:r>
+              <w:rPr>
+                <w:rFonts w:eastAsia="Times New Roman" w:cstheme="minorHAnsi"/>
+                <w:color w:val="000000"/>
+              </w:rPr>
+              <w:t>a)User</w:t>
+            </w:r>
+            <w:proofErr w:type="gramEnd"/>
+            <w:r>
+              <w:rPr>
+                <w:rFonts w:eastAsia="Times New Roman" w:cstheme="minorHAnsi"/>
+                <w:color w:val="000000"/>
+              </w:rPr>
+              <w:t xml:space="preserve"> will need a </w:t>
+            </w:r>
+            <w:r>
+              <w:rPr>
+                <w:rFonts w:eastAsia="Times New Roman" w:cstheme="minorHAnsi"/>
+                <w:color w:val="000000"/>
+              </w:rPr>
+              <w:lastRenderedPageBreak/>
+              <w:t>computer to access SPMS2.0</w:t>
+            </w:r>
+          </w:p>
+          <w:p>
+            <w:pPr>
+              <w:rPr>
+                <w:rFonts w:eastAsia="Times New Roman" w:cstheme="minorHAnsi"/>
+              </w:rPr>
+            </w:pPr>
+          </w:p>
+          <w:p>
+            <w:pPr>
+              <w:rPr>
+                <w:rFonts w:eastAsia="Times New Roman" w:cstheme="minorHAnsi"/>
+                <w:b/>
+                <w:bCs/>
+                <w:color w:val="000000"/>
+              </w:rPr>
+            </w:pPr>
+            <w:r>
+              <w:rPr>
+                <w:rFonts w:eastAsia="Times New Roman" w:cstheme="minorHAnsi"/>
+                <w:b/>
+                <w:bCs/>
+                <w:color w:val="000000"/>
+              </w:rPr>
+              <w:t>Printer</w:t>
+            </w:r>
+          </w:p>
+          <w:p>
+            <w:pPr>
+              <w:rPr>
+                <w:rFonts w:eastAsia="Times New Roman" w:cstheme="minorHAnsi"/>
+                <w:color w:val="000000"/>
+              </w:rPr>
+            </w:pPr>
+            <w:proofErr w:type="gramStart"/>
+            <w:r>
+              <w:rPr>
+                <w:rFonts w:eastAsia="Times New Roman" w:cstheme="minorHAnsi"/>
+                <w:color w:val="000000"/>
+              </w:rPr>
+              <w:t>a)Used</w:t>
+            </w:r>
+            <w:proofErr w:type="gramEnd"/>
+            <w:r>
+              <w:rPr>
+                <w:rFonts w:eastAsia="Times New Roman" w:cstheme="minorHAnsi"/>
+                <w:color w:val="000000"/>
+              </w:rPr>
+              <w:t xml:space="preserve"> to print out the report if need be.</w:t>
+            </w:r>
+          </w:p>
+          <w:p>
+            <w:pPr>
+              <w:rPr>
+                <w:rFonts w:eastAsia="Times New Roman" w:cstheme="minorHAnsi"/>
+                <w:b/>
+                <w:bCs/>
+                <w:color w:val="000000"/>
+              </w:rPr>
+            </w:pPr>
+          </w:p>
+          <w:p>
+            <w:pPr>
+              <w:rPr>
+                <w:rFonts w:eastAsia="Times New Roman" w:cstheme="minorHAnsi"/>
+              </w:rPr>
+            </w:pPr>
+            <w:r>
+              <w:rPr>
+                <w:rFonts w:eastAsia="Times New Roman" w:cstheme="minorHAnsi"/>
+                <w:b/>
+                <w:bCs/>
+                <w:color w:val="000000"/>
+              </w:rPr>
+              <w:t>Networking Devices </w:t>
+            </w:r>
+          </w:p>
+          <w:p>
+            <w:pPr>
+              <w:rPr>
+                <w:rFonts w:eastAsia="Times New Roman" w:cstheme="minorHAnsi"/>
+              </w:rPr>
+            </w:pPr>
+            <w:r>
+              <w:rPr>
+                <w:rFonts w:eastAsia="Times New Roman" w:cstheme="minorHAnsi"/>
+                <w:b/>
+                <w:bCs/>
+                <w:color w:val="000000"/>
+              </w:rPr>
+              <w:t>(Router, </w:t>
+            </w:r>
+          </w:p>
+          <w:p>
+            <w:pPr>
+              <w:rPr>
+                <w:rFonts w:eastAsia="Times New Roman" w:cstheme="minorHAnsi"/>
+              </w:rPr>
+            </w:pPr>
+            <w:r>
+              <w:rPr>
+                <w:rFonts w:eastAsia="Times New Roman" w:cstheme="minorHAnsi"/>
+                <w:b/>
+                <w:bCs/>
+                <w:color w:val="000000"/>
+              </w:rPr>
+              <w:t>Switch, </w:t>
+            </w:r>
+          </w:p>
+          <w:p>
+            <w:pPr>
+              <w:rPr>
+                <w:rFonts w:eastAsia="Times New Roman" w:cstheme="minorHAnsi"/>
+              </w:rPr>
+            </w:pPr>
+            <w:r>
+              <w:rPr>
+                <w:rFonts w:eastAsia="Times New Roman" w:cstheme="minorHAnsi"/>
+                <w:b/>
+                <w:bCs/>
+                <w:color w:val="000000"/>
+              </w:rPr>
+              <w:t>Bridge, Hub): </w:t>
+            </w:r>
+          </w:p>
+          <w:p>
+            <w:pPr>
+              <w:rPr>
+                <w:rFonts w:eastAsia="Times New Roman" w:cstheme="minorHAnsi"/>
+              </w:rPr>
+            </w:pPr>
+          </w:p>
+          <w:p>
+            <w:pPr>
+              <w:rPr>
+                <w:rFonts w:eastAsia="Times New Roman" w:cstheme="minorHAnsi"/>
+                <w:color w:val="000000"/>
+              </w:rPr>
+            </w:pPr>
+            <w:proofErr w:type="gramStart"/>
+            <w:r>
+              <w:rPr>
+                <w:rFonts w:eastAsia="Times New Roman" w:cstheme="minorHAnsi"/>
+                <w:color w:val="000000"/>
+              </w:rPr>
+              <w:t>a)Used</w:t>
+            </w:r>
+            <w:proofErr w:type="gramEnd"/>
+            <w:r>
+              <w:rPr>
+                <w:rFonts w:eastAsia="Times New Roman" w:cstheme="minorHAnsi"/>
+                <w:color w:val="000000"/>
+              </w:rPr>
+              <w:t xml:space="preserve"> to</w:t>
+            </w:r>
+          </w:p>
+          <w:p>
+            <w:pPr>
+              <w:rPr>
+                <w:rFonts w:eastAsia="Times New Roman" w:cstheme="minorHAnsi"/>
+                <w:color w:val="000000"/>
+              </w:rPr>
+            </w:pPr>
+            <w:r>
+              <w:rPr>
+                <w:rFonts w:eastAsia="Times New Roman" w:cstheme="minorHAnsi"/>
+                <w:color w:val="000000"/>
+              </w:rPr>
+              <w:t>access the</w:t>
+            </w:r>
+          </w:p>
+          <w:p>
+            <w:pPr>
+              <w:rPr>
+                <w:rFonts w:eastAsia="Times New Roman" w:cstheme="minorHAnsi"/>
+                <w:color w:val="000000"/>
+              </w:rPr>
+            </w:pPr>
+            <w:r>
+              <w:rPr>
+                <w:rFonts w:eastAsia="Times New Roman" w:cstheme="minorHAnsi"/>
+                <w:color w:val="000000"/>
+              </w:rPr>
+              <w:t>Internet.</w:t>
+            </w:r>
+          </w:p>
+          <w:p>
+            <w:pPr>
+              <w:rPr>
+                <w:rFonts w:cstheme="minorHAnsi"/>
+              </w:rPr>
+            </w:pPr>
+          </w:p>
         </w:tc>
         <w:tc>
           <w:tcPr>
@@ -1805,6 +2096,7 @@
                 <w:b/>
                 <w:bCs/>
               </w:rPr>
+              <w:lastRenderedPageBreak/>
               <w:t>Operating</w:t>
             </w:r>
           </w:p>
@@ -1825,10 +2117,7 @@
           </w:p>
           <w:p>
             <w:r>
-              <w:t>a)</w:t>
-            </w:r>
-            <w:r>
-              <w:t xml:space="preserve"> </w:t>
+              <w:t xml:space="preserve">a) </w:t>
             </w:r>
             <w:r>
               <w:t xml:space="preserve">The user uses it to </w:t>
@@ -1933,10 +2222,7 @@
           </w:p>
           <w:p>
             <w:r>
-              <w:t xml:space="preserve">a) </w:t>
-            </w:r>
-            <w:r>
-              <w:t xml:space="preserve">To login into and access the </w:t>
+              <w:t xml:space="preserve">a) To login into and access the </w:t>
             </w:r>
             <w:r>
               <w:lastRenderedPageBreak/>
@@ -1954,10 +2240,7 @@
           <w:p>
             <w:r>
               <w:lastRenderedPageBreak/>
-              <w:t>Course-wise student perfor</w:t>
-            </w:r>
-            <w:r>
-              <w:t>mance based on CGPA</w:t>
+              <w:t>Course-wise student performance based on CGPA</w:t>
             </w:r>
           </w:p>
         </w:tc>
@@ -2400,7 +2683,248 @@
           <w:tcPr>
             <w:tcW w:w="1313" w:type="dxa"/>
           </w:tcPr>
-          <w:p/>
+          <w:p>
+            <w:pPr>
+              <w:rPr>
+                <w:rFonts w:eastAsia="Times New Roman" w:cstheme="minorHAnsi"/>
+              </w:rPr>
+            </w:pPr>
+            <w:r>
+              <w:rPr>
+                <w:rFonts w:eastAsia="Times New Roman" w:cstheme="minorHAnsi"/>
+                <w:b/>
+                <w:bCs/>
+                <w:color w:val="000000"/>
+              </w:rPr>
+              <w:t>Computer/</w:t>
+            </w:r>
+          </w:p>
+          <w:p>
+            <w:pPr>
+              <w:rPr>
+                <w:rFonts w:eastAsia="Times New Roman" w:cstheme="minorHAnsi"/>
+              </w:rPr>
+            </w:pPr>
+            <w:r>
+              <w:rPr>
+                <w:rFonts w:eastAsia="Times New Roman" w:cstheme="minorHAnsi"/>
+                <w:b/>
+                <w:bCs/>
+                <w:color w:val="000000"/>
+              </w:rPr>
+              <w:t>Laptop </w:t>
+            </w:r>
+          </w:p>
+          <w:p>
+            <w:pPr>
+              <w:rPr>
+                <w:rFonts w:eastAsia="Times New Roman" w:cstheme="minorHAnsi"/>
+              </w:rPr>
+            </w:pPr>
+            <w:proofErr w:type="gramStart"/>
+            <w:r>
+              <w:rPr>
+                <w:rFonts w:eastAsia="Times New Roman" w:cstheme="minorHAnsi"/>
+                <w:color w:val="000000"/>
+              </w:rPr>
+              <w:t>a)User</w:t>
+            </w:r>
+            <w:proofErr w:type="gramEnd"/>
+            <w:r>
+              <w:rPr>
+                <w:rFonts w:eastAsia="Times New Roman" w:cstheme="minorHAnsi"/>
+                <w:color w:val="000000"/>
+              </w:rPr>
+              <w:t xml:space="preserve"> will need a computer to access SPMS2.0</w:t>
+            </w:r>
+          </w:p>
+          <w:p>
+            <w:pPr>
+              <w:rPr>
+                <w:rFonts w:eastAsia="Times New Roman" w:cstheme="minorHAnsi"/>
+              </w:rPr>
+            </w:pPr>
+          </w:p>
+          <w:p>
+            <w:pPr>
+              <w:rPr>
+                <w:rFonts w:eastAsia="Times New Roman" w:cstheme="minorHAnsi"/>
+                <w:b/>
+                <w:bCs/>
+                <w:color w:val="000000"/>
+              </w:rPr>
+            </w:pPr>
+            <w:r>
+              <w:rPr>
+                <w:rFonts w:eastAsia="Times New Roman" w:cstheme="minorHAnsi"/>
+                <w:b/>
+                <w:bCs/>
+                <w:color w:val="000000"/>
+              </w:rPr>
+              <w:t>Printer</w:t>
+            </w:r>
+          </w:p>
+          <w:p>
+            <w:pPr>
+              <w:rPr>
+                <w:rFonts w:eastAsia="Times New Roman" w:cstheme="minorHAnsi"/>
+                <w:b/>
+                <w:bCs/>
+                <w:color w:val="000000"/>
+              </w:rPr>
+            </w:pPr>
+            <w:proofErr w:type="gramStart"/>
+            <w:r>
+              <w:rPr>
+                <w:rFonts w:eastAsia="Times New Roman" w:cstheme="minorHAnsi"/>
+                <w:color w:val="000000"/>
+              </w:rPr>
+              <w:t>a)Used</w:t>
+            </w:r>
+            <w:proofErr w:type="gramEnd"/>
+            <w:r>
+              <w:rPr>
+                <w:rFonts w:eastAsia="Times New Roman" w:cstheme="minorHAnsi"/>
+                <w:color w:val="000000"/>
+              </w:rPr>
+              <w:t xml:space="preserve"> to print out the report if need be.</w:t>
+            </w:r>
+          </w:p>
+          <w:p>
+            <w:pPr>
+              <w:rPr>
+                <w:rFonts w:eastAsia="Times New Roman" w:cstheme="minorHAnsi"/>
+                <w:b/>
+                <w:bCs/>
+                <w:color w:val="000000"/>
+              </w:rPr>
+            </w:pPr>
+          </w:p>
+          <w:p>
+            <w:pPr>
+              <w:rPr>
+                <w:rFonts w:eastAsia="Times New Roman" w:cstheme="minorHAnsi"/>
+              </w:rPr>
+            </w:pPr>
+            <w:r>
+              <w:rPr>
+                <w:rFonts w:eastAsia="Times New Roman" w:cstheme="minorHAnsi"/>
+                <w:b/>
+                <w:bCs/>
+                <w:color w:val="000000"/>
+              </w:rPr>
+              <w:t>Networking Devices </w:t>
+            </w:r>
+          </w:p>
+          <w:p>
+            <w:pPr>
+              <w:rPr>
+                <w:rFonts w:eastAsia="Times New Roman" w:cstheme="minorHAnsi"/>
+              </w:rPr>
+            </w:pPr>
+            <w:r>
+              <w:rPr>
+                <w:rFonts w:eastAsia="Times New Roman" w:cstheme="minorHAnsi"/>
+                <w:b/>
+                <w:bCs/>
+                <w:color w:val="000000"/>
+              </w:rPr>
+              <w:t>(Router, </w:t>
+            </w:r>
+          </w:p>
+          <w:p>
+            <w:pPr>
+              <w:rPr>
+                <w:rFonts w:eastAsia="Times New Roman" w:cstheme="minorHAnsi"/>
+              </w:rPr>
+            </w:pPr>
+            <w:r>
+              <w:rPr>
+                <w:rFonts w:eastAsia="Times New Roman" w:cstheme="minorHAnsi"/>
+                <w:b/>
+                <w:bCs/>
+                <w:color w:val="000000"/>
+              </w:rPr>
+              <w:t>Switch, </w:t>
+            </w:r>
+          </w:p>
+          <w:p>
+            <w:pPr>
+              <w:rPr>
+                <w:rFonts w:eastAsia="Times New Roman" w:cstheme="minorHAnsi"/>
+              </w:rPr>
+            </w:pPr>
+            <w:r>
+              <w:rPr>
+                <w:rFonts w:eastAsia="Times New Roman" w:cstheme="minorHAnsi"/>
+                <w:b/>
+                <w:bCs/>
+                <w:color w:val="000000"/>
+              </w:rPr>
+              <w:t>Bridge, Hub):</w:t>
+            </w:r>
+          </w:p>
+          <w:p>
+            <w:pPr>
+              <w:rPr>
+                <w:rFonts w:eastAsia="Times New Roman" w:cstheme="minorHAnsi"/>
+                <w:color w:val="000000"/>
+              </w:rPr>
+            </w:pPr>
+            <w:proofErr w:type="gramStart"/>
+            <w:r>
+              <w:rPr>
+                <w:rFonts w:eastAsia="Times New Roman" w:cstheme="minorHAnsi"/>
+                <w:color w:val="000000"/>
+              </w:rPr>
+              <w:t>a)Used</w:t>
+            </w:r>
+            <w:proofErr w:type="gramEnd"/>
+            <w:r>
+              <w:rPr>
+                <w:rFonts w:eastAsia="Times New Roman" w:cstheme="minorHAnsi"/>
+                <w:color w:val="000000"/>
+              </w:rPr>
+              <w:t xml:space="preserve"> to</w:t>
+            </w:r>
+          </w:p>
+          <w:p>
+            <w:pPr>
+              <w:rPr>
+                <w:rFonts w:eastAsia="Times New Roman" w:cstheme="minorHAnsi"/>
+                <w:color w:val="000000"/>
+              </w:rPr>
+            </w:pPr>
+            <w:r>
+              <w:rPr>
+                <w:rFonts w:eastAsia="Times New Roman" w:cstheme="minorHAnsi"/>
+                <w:color w:val="000000"/>
+              </w:rPr>
+              <w:t>access the</w:t>
+            </w:r>
+          </w:p>
+          <w:p>
+            <w:pPr>
+              <w:rPr>
+                <w:rFonts w:eastAsia="Times New Roman" w:cstheme="minorHAnsi"/>
+                <w:color w:val="000000"/>
+              </w:rPr>
+            </w:pPr>
+            <w:r>
+              <w:rPr>
+                <w:rFonts w:eastAsia="Times New Roman" w:cstheme="minorHAnsi"/>
+                <w:color w:val="000000"/>
+              </w:rPr>
+              <w:t>Internet.</w:t>
+            </w:r>
+          </w:p>
+          <w:p>
+            <w:pPr>
+              <w:rPr>
+                <w:rFonts w:cstheme="minorHAnsi"/>
+              </w:rPr>
+            </w:pPr>
+          </w:p>
         </w:tc>
         <w:tc>
           <w:tcPr>
@@ -2460,10 +2984,7 @@
           </w:p>
           <w:p>
             <w:r>
-              <w:t>a)</w:t>
-            </w:r>
-            <w:r>
-              <w:t xml:space="preserve"> </w:t>
+              <w:t xml:space="preserve">a) </w:t>
             </w:r>
             <w:r>
               <w:t>Here, the performance will be stored and updated.</w:t>
@@ -2485,10 +3006,7 @@
           </w:p>
           <w:p>
             <w:r>
-              <w:t xml:space="preserve">a) </w:t>
-            </w:r>
-            <w:r>
-              <w:t>To login into and access the SPM it is used.</w:t>
+              <w:t>a) To login into and access the SPM it is used.</w:t>
             </w:r>
           </w:p>
         </w:tc>
@@ -2502,13 +3020,7 @@
           <w:p>
             <w:r>
               <w:lastRenderedPageBreak/>
-              <w:t>Selective Number of Instructor-wise student performance based on t</w:t>
-            </w:r>
-            <w:r>
-              <w:t xml:space="preserve">he </w:t>
-            </w:r>
-            <w:r>
-              <w:t>GPA</w:t>
+              <w:t>Selective Number of Instructor-wise student performance based on the GPA</w:t>
             </w:r>
           </w:p>
         </w:tc>
@@ -2617,22 +3129,7 @@
           </w:p>
           <w:p>
             <w:r>
-              <w:t>a) Logs</w:t>
-            </w:r>
-            <w:r>
-              <w:t xml:space="preserve"> into</w:t>
-            </w:r>
-            <w:r>
-              <w:t xml:space="preserve"> </w:t>
-            </w:r>
-            <w:r>
-              <w:t xml:space="preserve">the </w:t>
-            </w:r>
-            <w:r>
-              <w:t>s</w:t>
-            </w:r>
-            <w:r>
-              <w:t>ystem</w:t>
+              <w:t>a) Logs into the system</w:t>
             </w:r>
           </w:p>
           <w:p>
@@ -2643,13 +3140,7 @@
           <w:p>
             <w:r>
               <w:lastRenderedPageBreak/>
-              <w:t>Admin</w:t>
-            </w:r>
-            <w:r>
-              <w:t>-</w:t>
-            </w:r>
-            <w:r>
-              <w:t>ID and</w:t>
+              <w:t>Admin-ID and</w:t>
             </w:r>
           </w:p>
           <w:p>
@@ -2664,10 +3155,7 @@
           </w:p>
           <w:p>
             <w:r>
-              <w:t>desired time</w:t>
-            </w:r>
-            <w:r>
-              <w:t>-</w:t>
+              <w:t>desired time-</w:t>
             </w:r>
           </w:p>
           <w:p>
@@ -2677,35 +3165,17 @@
           </w:p>
           <w:p>
             <w:r>
-              <w:t>C</w:t>
-            </w:r>
-            <w:r>
-              <w:t>ourse</w:t>
-            </w:r>
-            <w:r>
-              <w:t>-I</w:t>
-            </w:r>
-            <w:r>
-              <w:t>D</w:t>
-            </w:r>
-          </w:p>
-          <w:p>
-            <w:r>
-              <w:t>c)</w:t>
-            </w:r>
-            <w:r>
-              <w:t xml:space="preserve"> </w:t>
-            </w:r>
-            <w:r>
-              <w:t>View</w:t>
-            </w:r>
-          </w:p>
-          <w:p>
-            <w:r>
-              <w:t>statisticall</w:t>
-            </w:r>
-            <w:r>
-              <w:t>y</w:t>
+              <w:t>Course-ID</w:t>
+            </w:r>
+          </w:p>
+          <w:p>
+            <w:r>
+              <w:t>c) View</w:t>
+            </w:r>
+          </w:p>
+          <w:p>
+            <w:r>
+              <w:t>statistically</w:t>
             </w:r>
           </w:p>
           <w:p>
@@ -2755,22 +3225,7 @@
           </w:p>
           <w:p>
             <w:r>
-              <w:t>a) Logs</w:t>
-            </w:r>
-            <w:r>
-              <w:t xml:space="preserve"> into</w:t>
-            </w:r>
-            <w:r>
-              <w:t xml:space="preserve"> </w:t>
-            </w:r>
-            <w:r>
-              <w:t xml:space="preserve">the </w:t>
-            </w:r>
-            <w:r>
-              <w:t>s</w:t>
-            </w:r>
-            <w:r>
-              <w:t>ystem</w:t>
+              <w:t>a) Logs into the system</w:t>
             </w:r>
           </w:p>
           <w:p>
@@ -2780,13 +3235,7 @@
           </w:p>
           <w:p>
             <w:r>
-              <w:t>Faculty</w:t>
-            </w:r>
-            <w:r>
-              <w:t>-</w:t>
-            </w:r>
-            <w:r>
-              <w:t>ID</w:t>
+              <w:t>Faculty-ID</w:t>
             </w:r>
           </w:p>
           <w:p>
@@ -2806,10 +3255,7 @@
           </w:p>
           <w:p>
             <w:r>
-              <w:t>desired time</w:t>
-            </w:r>
-            <w:r>
-              <w:t xml:space="preserve"> -</w:t>
+              <w:t>desired time -</w:t>
             </w:r>
           </w:p>
           <w:p>
@@ -2819,16 +3265,7 @@
           </w:p>
           <w:p>
             <w:r>
-              <w:t>C</w:t>
-            </w:r>
-            <w:r>
-              <w:t>ourse</w:t>
-            </w:r>
-            <w:r>
-              <w:t>-</w:t>
-            </w:r>
-            <w:r>
-              <w:t>ID</w:t>
+              <w:t>Course-ID</w:t>
             </w:r>
           </w:p>
           <w:p>
@@ -2888,13 +3325,7 @@
           </w:p>
           <w:p>
             <w:r>
-              <w:t>a)</w:t>
-            </w:r>
-            <w:r>
-              <w:t xml:space="preserve"> </w:t>
-            </w:r>
-            <w:r>
-              <w:t>Logs into</w:t>
+              <w:t>a) Logs into</w:t>
             </w:r>
           </w:p>
           <w:p>
@@ -2904,13 +3335,7 @@
           </w:p>
           <w:p>
             <w:r>
-              <w:t>using User</w:t>
-            </w:r>
-            <w:r>
-              <w:t>-</w:t>
-            </w:r>
-            <w:r>
-              <w:t>ID</w:t>
+              <w:t>using User-ID</w:t>
             </w:r>
           </w:p>
           <w:p>
@@ -2941,33 +3366,12 @@
           </w:p>
           <w:p>
             <w:r>
-              <w:t xml:space="preserve"> </w:t>
-            </w:r>
-            <w:r>
-              <w:t>C</w:t>
-            </w:r>
-            <w:r>
-              <w:t>ourse</w:t>
-            </w:r>
-            <w:r>
-              <w:t>-</w:t>
-            </w:r>
-            <w:r>
-              <w:t>ID</w:t>
-            </w:r>
-          </w:p>
-          <w:p>
-            <w:r>
-              <w:t>c</w:t>
-            </w:r>
-            <w:r>
-              <w:t>)</w:t>
-            </w:r>
-            <w:r>
-              <w:t xml:space="preserve"> </w:t>
-            </w:r>
-            <w:r>
-              <w:t>View</w:t>
+              <w:t xml:space="preserve"> Course-ID</w:t>
+            </w:r>
+          </w:p>
+          <w:p>
+            <w:r>
+              <w:t>c) View</w:t>
             </w:r>
           </w:p>
           <w:p>
@@ -3032,7 +3436,238 @@
           <w:tcPr>
             <w:tcW w:w="1313" w:type="dxa"/>
           </w:tcPr>
-          <w:p/>
+          <w:p>
+            <w:pPr>
+              <w:rPr>
+                <w:rFonts w:eastAsia="Times New Roman" w:cstheme="minorHAnsi"/>
+              </w:rPr>
+            </w:pPr>
+            <w:r>
+              <w:rPr>
+                <w:rFonts w:eastAsia="Times New Roman" w:cstheme="minorHAnsi"/>
+                <w:b/>
+                <w:bCs/>
+                <w:color w:val="000000"/>
+              </w:rPr>
+              <w:t>Computer/</w:t>
+            </w:r>
+          </w:p>
+          <w:p>
+            <w:pPr>
+              <w:rPr>
+                <w:rFonts w:eastAsia="Times New Roman" w:cstheme="minorHAnsi"/>
+              </w:rPr>
+            </w:pPr>
+            <w:r>
+              <w:rPr>
+                <w:rFonts w:eastAsia="Times New Roman" w:cstheme="minorHAnsi"/>
+                <w:b/>
+                <w:bCs/>
+                <w:color w:val="000000"/>
+              </w:rPr>
+              <w:t>Laptop </w:t>
+            </w:r>
+          </w:p>
+          <w:p>
+            <w:pPr>
+              <w:rPr>
+                <w:rFonts w:eastAsia="Times New Roman" w:cstheme="minorHAnsi"/>
+              </w:rPr>
+            </w:pPr>
+            <w:proofErr w:type="gramStart"/>
+            <w:r>
+              <w:rPr>
+                <w:rFonts w:eastAsia="Times New Roman" w:cstheme="minorHAnsi"/>
+                <w:color w:val="000000"/>
+              </w:rPr>
+              <w:t>a)User</w:t>
+            </w:r>
+            <w:proofErr w:type="gramEnd"/>
+            <w:r>
+              <w:rPr>
+                <w:rFonts w:eastAsia="Times New Roman" w:cstheme="minorHAnsi"/>
+                <w:color w:val="000000"/>
+              </w:rPr>
+              <w:t xml:space="preserve"> will need a computer to access SPMS2.0</w:t>
+            </w:r>
+          </w:p>
+          <w:p>
+            <w:pPr>
+              <w:rPr>
+                <w:rFonts w:eastAsia="Times New Roman" w:cstheme="minorHAnsi"/>
+              </w:rPr>
+            </w:pPr>
+          </w:p>
+          <w:p>
+            <w:pPr>
+              <w:rPr>
+                <w:rFonts w:eastAsia="Times New Roman" w:cstheme="minorHAnsi"/>
+                <w:b/>
+                <w:bCs/>
+                <w:color w:val="000000"/>
+              </w:rPr>
+            </w:pPr>
+            <w:r>
+              <w:rPr>
+                <w:rFonts w:eastAsia="Times New Roman" w:cstheme="minorHAnsi"/>
+                <w:b/>
+                <w:bCs/>
+                <w:color w:val="000000"/>
+              </w:rPr>
+              <w:t>Printer</w:t>
+            </w:r>
+          </w:p>
+          <w:p>
+            <w:pPr>
+              <w:rPr>
+                <w:rFonts w:eastAsia="Times New Roman" w:cstheme="minorHAnsi"/>
+                <w:b/>
+                <w:bCs/>
+                <w:color w:val="000000"/>
+              </w:rPr>
+            </w:pPr>
+            <w:proofErr w:type="gramStart"/>
+            <w:r>
+              <w:rPr>
+                <w:rFonts w:eastAsia="Times New Roman" w:cstheme="minorHAnsi"/>
+                <w:color w:val="000000"/>
+              </w:rPr>
+              <w:t>a)Used</w:t>
+            </w:r>
+            <w:proofErr w:type="gramEnd"/>
+            <w:r>
+              <w:rPr>
+                <w:rFonts w:eastAsia="Times New Roman" w:cstheme="minorHAnsi"/>
+                <w:color w:val="000000"/>
+              </w:rPr>
+              <w:t xml:space="preserve"> to print out the report if need be.</w:t>
+            </w:r>
+          </w:p>
+          <w:p>
+            <w:pPr>
+              <w:rPr>
+                <w:rFonts w:eastAsia="Times New Roman" w:cstheme="minorHAnsi"/>
+              </w:rPr>
+            </w:pPr>
+            <w:r>
+              <w:rPr>
+                <w:rFonts w:eastAsia="Times New Roman" w:cstheme="minorHAnsi"/>
+                <w:b/>
+                <w:bCs/>
+                <w:color w:val="000000"/>
+              </w:rPr>
+              <w:t>Networking Devices </w:t>
+            </w:r>
+          </w:p>
+          <w:p>
+            <w:pPr>
+              <w:rPr>
+                <w:rFonts w:eastAsia="Times New Roman" w:cstheme="minorHAnsi"/>
+              </w:rPr>
+            </w:pPr>
+            <w:r>
+              <w:rPr>
+                <w:rFonts w:eastAsia="Times New Roman" w:cstheme="minorHAnsi"/>
+                <w:b/>
+                <w:bCs/>
+                <w:color w:val="000000"/>
+              </w:rPr>
+              <w:t>(Router, </w:t>
+            </w:r>
+          </w:p>
+          <w:p>
+            <w:pPr>
+              <w:rPr>
+                <w:rFonts w:eastAsia="Times New Roman" w:cstheme="minorHAnsi"/>
+              </w:rPr>
+            </w:pPr>
+            <w:r>
+              <w:rPr>
+                <w:rFonts w:eastAsia="Times New Roman" w:cstheme="minorHAnsi"/>
+                <w:b/>
+                <w:bCs/>
+                <w:color w:val="000000"/>
+              </w:rPr>
+              <w:t>Switch, </w:t>
+            </w:r>
+          </w:p>
+          <w:p>
+            <w:pPr>
+              <w:rPr>
+                <w:rFonts w:eastAsia="Times New Roman" w:cstheme="minorHAnsi"/>
+              </w:rPr>
+            </w:pPr>
+            <w:r>
+              <w:rPr>
+                <w:rFonts w:eastAsia="Times New Roman" w:cstheme="minorHAnsi"/>
+                <w:b/>
+                <w:bCs/>
+                <w:color w:val="000000"/>
+              </w:rPr>
+              <w:t>Bridge, Hub): </w:t>
+            </w:r>
+          </w:p>
+          <w:p>
+            <w:pPr>
+              <w:rPr>
+                <w:rFonts w:eastAsia="Times New Roman" w:cstheme="minorHAnsi"/>
+                <w:color w:val="000000"/>
+              </w:rPr>
+            </w:pPr>
+            <w:proofErr w:type="gramStart"/>
+            <w:r>
+              <w:rPr>
+                <w:rFonts w:eastAsia="Times New Roman" w:cstheme="minorHAnsi"/>
+                <w:color w:val="000000"/>
+              </w:rPr>
+              <w:t>a)Used</w:t>
+            </w:r>
+            <w:proofErr w:type="gramEnd"/>
+            <w:r>
+              <w:rPr>
+                <w:rFonts w:eastAsia="Times New Roman" w:cstheme="minorHAnsi"/>
+                <w:color w:val="000000"/>
+              </w:rPr>
+              <w:t xml:space="preserve"> to</w:t>
+            </w:r>
+          </w:p>
+          <w:p>
+            <w:pPr>
+              <w:rPr>
+                <w:rFonts w:eastAsia="Times New Roman" w:cstheme="minorHAnsi"/>
+                <w:color w:val="000000"/>
+              </w:rPr>
+            </w:pPr>
+            <w:r>
+              <w:rPr>
+                <w:rFonts w:eastAsia="Times New Roman" w:cstheme="minorHAnsi"/>
+                <w:color w:val="000000"/>
+              </w:rPr>
+              <w:t>access the</w:t>
+            </w:r>
+          </w:p>
+          <w:p>
+            <w:pPr>
+              <w:rPr>
+                <w:rFonts w:eastAsia="Times New Roman" w:cstheme="minorHAnsi"/>
+                <w:color w:val="000000"/>
+              </w:rPr>
+            </w:pPr>
+            <w:r>
+              <w:rPr>
+                <w:rFonts w:eastAsia="Times New Roman" w:cstheme="minorHAnsi"/>
+                <w:color w:val="000000"/>
+              </w:rPr>
+              <w:t>Internet.</w:t>
+            </w:r>
+          </w:p>
+          <w:p>
+            <w:pPr>
+              <w:rPr>
+                <w:rFonts w:cstheme="minorHAnsi"/>
+              </w:rPr>
+            </w:pPr>
+          </w:p>
         </w:tc>
         <w:tc>
           <w:tcPr>
@@ -3055,10 +3690,7 @@
           </w:p>
           <w:p>
             <w:r>
-              <w:t>a)</w:t>
-            </w:r>
-            <w:r>
-              <w:t xml:space="preserve"> </w:t>
+              <w:t xml:space="preserve">a) </w:t>
             </w:r>
             <w:r>
               <w:t>a) The software will produce a performance trend for a specified instructor.</w:t>
@@ -3137,10 +3769,7 @@
           <w:p>
             <w:r>
               <w:lastRenderedPageBreak/>
-              <w:t>VC-wise, dean-wise, or department head</w:t>
-            </w:r>
-            <w:r>
-              <w:t>-wise student performance</w:t>
+              <w:t>VC-wise, dean-wise, or department head-wise student performance</w:t>
             </w:r>
           </w:p>
         </w:tc>
@@ -3415,7 +4044,256 @@
           <w:tcPr>
             <w:tcW w:w="1313" w:type="dxa"/>
           </w:tcPr>
-          <w:p/>
+          <w:p>
+            <w:pPr>
+              <w:rPr>
+                <w:rFonts w:eastAsia="Times New Roman" w:cstheme="minorHAnsi"/>
+              </w:rPr>
+            </w:pPr>
+            <w:r>
+              <w:rPr>
+                <w:rFonts w:eastAsia="Times New Roman" w:cstheme="minorHAnsi"/>
+                <w:b/>
+                <w:bCs/>
+                <w:color w:val="000000"/>
+              </w:rPr>
+              <w:t>Computer/</w:t>
+            </w:r>
+          </w:p>
+          <w:p>
+            <w:pPr>
+              <w:rPr>
+                <w:rFonts w:eastAsia="Times New Roman" w:cstheme="minorHAnsi"/>
+              </w:rPr>
+            </w:pPr>
+            <w:r>
+              <w:rPr>
+                <w:rFonts w:eastAsia="Times New Roman" w:cstheme="minorHAnsi"/>
+                <w:b/>
+                <w:bCs/>
+                <w:color w:val="000000"/>
+              </w:rPr>
+              <w:t>Laptop </w:t>
+            </w:r>
+          </w:p>
+          <w:p>
+            <w:pPr>
+              <w:rPr>
+                <w:rFonts w:eastAsia="Times New Roman" w:cstheme="minorHAnsi"/>
+              </w:rPr>
+            </w:pPr>
+            <w:proofErr w:type="gramStart"/>
+            <w:r>
+              <w:rPr>
+                <w:rFonts w:eastAsia="Times New Roman" w:cstheme="minorHAnsi"/>
+                <w:color w:val="000000"/>
+              </w:rPr>
+              <w:t>a)User</w:t>
+            </w:r>
+            <w:proofErr w:type="gramEnd"/>
+            <w:r>
+              <w:rPr>
+                <w:rFonts w:eastAsia="Times New Roman" w:cstheme="minorHAnsi"/>
+                <w:color w:val="000000"/>
+              </w:rPr>
+              <w:t xml:space="preserve"> will need a computer to access SPMS2.0</w:t>
+            </w:r>
+          </w:p>
+          <w:p>
+            <w:pPr>
+              <w:rPr>
+                <w:rFonts w:eastAsia="Times New Roman" w:cstheme="minorHAnsi"/>
+              </w:rPr>
+            </w:pPr>
+          </w:p>
+          <w:p>
+            <w:pPr>
+              <w:rPr>
+                <w:rFonts w:eastAsia="Times New Roman" w:cstheme="minorHAnsi"/>
+                <w:b/>
+                <w:bCs/>
+                <w:color w:val="000000"/>
+              </w:rPr>
+            </w:pPr>
+            <w:r>
+              <w:rPr>
+                <w:rFonts w:eastAsia="Times New Roman" w:cstheme="minorHAnsi"/>
+                <w:b/>
+                <w:bCs/>
+                <w:color w:val="000000"/>
+              </w:rPr>
+              <w:t>Printer</w:t>
+            </w:r>
+          </w:p>
+          <w:p>
+            <w:pPr>
+              <w:rPr>
+                <w:rFonts w:eastAsia="Times New Roman" w:cstheme="minorHAnsi"/>
+                <w:color w:val="000000"/>
+              </w:rPr>
+            </w:pPr>
+            <w:proofErr w:type="gramStart"/>
+            <w:r>
+              <w:rPr>
+                <w:rFonts w:eastAsia="Times New Roman" w:cstheme="minorHAnsi"/>
+                <w:color w:val="000000"/>
+              </w:rPr>
+              <w:t>a)Used</w:t>
+            </w:r>
+            <w:proofErr w:type="gramEnd"/>
+            <w:r>
+              <w:rPr>
+                <w:rFonts w:eastAsia="Times New Roman" w:cstheme="minorHAnsi"/>
+                <w:color w:val="000000"/>
+              </w:rPr>
+              <w:t xml:space="preserve"> to print out the report if need be.</w:t>
+            </w:r>
+          </w:p>
+          <w:p>
+            <w:pPr>
+              <w:rPr>
+                <w:rFonts w:eastAsia="Times New Roman" w:cstheme="minorHAnsi"/>
+                <w:b/>
+                <w:bCs/>
+                <w:color w:val="000000"/>
+              </w:rPr>
+            </w:pPr>
+          </w:p>
+          <w:p>
+            <w:pPr>
+              <w:rPr>
+                <w:rFonts w:eastAsia="Times New Roman" w:cstheme="minorHAnsi"/>
+                <w:b/>
+                <w:bCs/>
+                <w:color w:val="000000"/>
+              </w:rPr>
+            </w:pPr>
+          </w:p>
+          <w:p>
+            <w:pPr>
+              <w:rPr>
+                <w:rFonts w:eastAsia="Times New Roman" w:cstheme="minorHAnsi"/>
+              </w:rPr>
+            </w:pPr>
+            <w:r>
+              <w:rPr>
+                <w:rFonts w:eastAsia="Times New Roman" w:cstheme="minorHAnsi"/>
+                <w:b/>
+                <w:bCs/>
+                <w:color w:val="000000"/>
+              </w:rPr>
+              <w:t>Networking Devices </w:t>
+            </w:r>
+          </w:p>
+          <w:p>
+            <w:pPr>
+              <w:rPr>
+                <w:rFonts w:eastAsia="Times New Roman" w:cstheme="minorHAnsi"/>
+              </w:rPr>
+            </w:pPr>
+            <w:r>
+              <w:rPr>
+                <w:rFonts w:eastAsia="Times New Roman" w:cstheme="minorHAnsi"/>
+                <w:b/>
+                <w:bCs/>
+                <w:color w:val="000000"/>
+              </w:rPr>
+              <w:t>(Router, </w:t>
+            </w:r>
+          </w:p>
+          <w:p>
+            <w:pPr>
+              <w:rPr>
+                <w:rFonts w:eastAsia="Times New Roman" w:cstheme="minorHAnsi"/>
+              </w:rPr>
+            </w:pPr>
+            <w:r>
+              <w:rPr>
+                <w:rFonts w:eastAsia="Times New Roman" w:cstheme="minorHAnsi"/>
+                <w:b/>
+                <w:bCs/>
+                <w:color w:val="000000"/>
+              </w:rPr>
+              <w:t>Switch, </w:t>
+            </w:r>
+          </w:p>
+          <w:p>
+            <w:pPr>
+              <w:rPr>
+                <w:rFonts w:eastAsia="Times New Roman" w:cstheme="minorHAnsi"/>
+              </w:rPr>
+            </w:pPr>
+            <w:r>
+              <w:rPr>
+                <w:rFonts w:eastAsia="Times New Roman" w:cstheme="minorHAnsi"/>
+                <w:b/>
+                <w:bCs/>
+                <w:color w:val="000000"/>
+              </w:rPr>
+              <w:t>Bridge, Hub): </w:t>
+            </w:r>
+          </w:p>
+          <w:p>
+            <w:pPr>
+              <w:rPr>
+                <w:rFonts w:eastAsia="Times New Roman" w:cstheme="minorHAnsi"/>
+                <w:color w:val="000000"/>
+              </w:rPr>
+            </w:pPr>
+            <w:proofErr w:type="gramStart"/>
+            <w:r>
+              <w:rPr>
+                <w:rFonts w:eastAsia="Times New Roman" w:cstheme="minorHAnsi"/>
+                <w:color w:val="000000"/>
+              </w:rPr>
+              <w:t>a)Used</w:t>
+            </w:r>
+            <w:proofErr w:type="gramEnd"/>
+            <w:r>
+              <w:rPr>
+                <w:rFonts w:eastAsia="Times New Roman" w:cstheme="minorHAnsi"/>
+                <w:color w:val="000000"/>
+              </w:rPr>
+              <w:t xml:space="preserve"> to</w:t>
+            </w:r>
+          </w:p>
+          <w:p>
+            <w:pPr>
+              <w:rPr>
+                <w:rFonts w:eastAsia="Times New Roman" w:cstheme="minorHAnsi"/>
+                <w:color w:val="000000"/>
+              </w:rPr>
+            </w:pPr>
+            <w:r>
+              <w:rPr>
+                <w:rFonts w:eastAsia="Times New Roman" w:cstheme="minorHAnsi"/>
+                <w:color w:val="000000"/>
+              </w:rPr>
+              <w:t>access the</w:t>
+            </w:r>
+          </w:p>
+          <w:p>
+            <w:pPr>
+              <w:rPr>
+                <w:rFonts w:eastAsia="Times New Roman" w:cstheme="minorHAnsi"/>
+                <w:color w:val="000000"/>
+              </w:rPr>
+            </w:pPr>
+            <w:r>
+              <w:rPr>
+                <w:rFonts w:eastAsia="Times New Roman" w:cstheme="minorHAnsi"/>
+                <w:color w:val="000000"/>
+              </w:rPr>
+              <w:t>Internet.</w:t>
+            </w:r>
+          </w:p>
+          <w:p>
+            <w:pPr>
+              <w:rPr>
+                <w:rFonts w:cstheme="minorHAnsi"/>
+              </w:rPr>
+            </w:pPr>
+          </w:p>
         </w:tc>
         <w:tc>
           <w:tcPr>
@@ -3944,7 +4822,249 @@
           <w:tcPr>
             <w:tcW w:w="1313" w:type="dxa"/>
           </w:tcPr>
-          <w:p/>
+          <w:p>
+            <w:pPr>
+              <w:rPr>
+                <w:rFonts w:eastAsia="Times New Roman" w:cstheme="minorHAnsi"/>
+              </w:rPr>
+            </w:pPr>
+            <w:r>
+              <w:rPr>
+                <w:rFonts w:eastAsia="Times New Roman" w:cstheme="minorHAnsi"/>
+                <w:b/>
+                <w:bCs/>
+                <w:color w:val="000000"/>
+              </w:rPr>
+              <w:t>Computer/</w:t>
+            </w:r>
+          </w:p>
+          <w:p>
+            <w:pPr>
+              <w:rPr>
+                <w:rFonts w:eastAsia="Times New Roman" w:cstheme="minorHAnsi"/>
+              </w:rPr>
+            </w:pPr>
+            <w:r>
+              <w:rPr>
+                <w:rFonts w:eastAsia="Times New Roman" w:cstheme="minorHAnsi"/>
+                <w:b/>
+                <w:bCs/>
+                <w:color w:val="000000"/>
+              </w:rPr>
+              <w:t>Laptop </w:t>
+            </w:r>
+          </w:p>
+          <w:p>
+            <w:pPr>
+              <w:rPr>
+                <w:rFonts w:eastAsia="Times New Roman" w:cstheme="minorHAnsi"/>
+              </w:rPr>
+            </w:pPr>
+            <w:proofErr w:type="gramStart"/>
+            <w:r>
+              <w:rPr>
+                <w:rFonts w:eastAsia="Times New Roman" w:cstheme="minorHAnsi"/>
+                <w:color w:val="000000"/>
+              </w:rPr>
+              <w:t>a)User</w:t>
+            </w:r>
+            <w:proofErr w:type="gramEnd"/>
+            <w:r>
+              <w:rPr>
+                <w:rFonts w:eastAsia="Times New Roman" w:cstheme="minorHAnsi"/>
+                <w:color w:val="000000"/>
+              </w:rPr>
+              <w:t xml:space="preserve"> will need a computer to access SPMS2.0</w:t>
+            </w:r>
+          </w:p>
+          <w:p>
+            <w:pPr>
+              <w:rPr>
+                <w:rFonts w:eastAsia="Times New Roman" w:cstheme="minorHAnsi"/>
+              </w:rPr>
+            </w:pPr>
+          </w:p>
+          <w:p>
+            <w:pPr>
+              <w:rPr>
+                <w:rFonts w:eastAsia="Times New Roman" w:cstheme="minorHAnsi"/>
+                <w:b/>
+                <w:bCs/>
+                <w:color w:val="000000"/>
+              </w:rPr>
+            </w:pPr>
+            <w:r>
+              <w:rPr>
+                <w:rFonts w:eastAsia="Times New Roman" w:cstheme="minorHAnsi"/>
+                <w:b/>
+                <w:bCs/>
+                <w:color w:val="000000"/>
+              </w:rPr>
+              <w:t>Printer</w:t>
+            </w:r>
+          </w:p>
+          <w:p>
+            <w:pPr>
+              <w:rPr>
+                <w:rFonts w:eastAsia="Times New Roman" w:cstheme="minorHAnsi"/>
+                <w:b/>
+                <w:bCs/>
+                <w:color w:val="000000"/>
+              </w:rPr>
+            </w:pPr>
+            <w:proofErr w:type="gramStart"/>
+            <w:r>
+              <w:rPr>
+                <w:rFonts w:eastAsia="Times New Roman" w:cstheme="minorHAnsi"/>
+                <w:color w:val="000000"/>
+              </w:rPr>
+              <w:t>a)Used</w:t>
+            </w:r>
+            <w:proofErr w:type="gramEnd"/>
+            <w:r>
+              <w:rPr>
+                <w:rFonts w:eastAsia="Times New Roman" w:cstheme="minorHAnsi"/>
+                <w:color w:val="000000"/>
+              </w:rPr>
+              <w:t xml:space="preserve"> to print out the report if need be.</w:t>
+            </w:r>
+          </w:p>
+          <w:p>
+            <w:pPr>
+              <w:rPr>
+                <w:rFonts w:eastAsia="Times New Roman" w:cstheme="minorHAnsi"/>
+                <w:b/>
+                <w:bCs/>
+                <w:color w:val="000000"/>
+              </w:rPr>
+            </w:pPr>
+          </w:p>
+          <w:p>
+            <w:pPr>
+              <w:rPr>
+                <w:rFonts w:eastAsia="Times New Roman" w:cstheme="minorHAnsi"/>
+              </w:rPr>
+            </w:pPr>
+            <w:r>
+              <w:rPr>
+                <w:rFonts w:eastAsia="Times New Roman" w:cstheme="minorHAnsi"/>
+                <w:b/>
+                <w:bCs/>
+                <w:color w:val="000000"/>
+              </w:rPr>
+              <w:lastRenderedPageBreak/>
+              <w:t>Networking Devices </w:t>
+            </w:r>
+          </w:p>
+          <w:p>
+            <w:pPr>
+              <w:rPr>
+                <w:rFonts w:eastAsia="Times New Roman" w:cstheme="minorHAnsi"/>
+              </w:rPr>
+            </w:pPr>
+            <w:r>
+              <w:rPr>
+                <w:rFonts w:eastAsia="Times New Roman" w:cstheme="minorHAnsi"/>
+                <w:b/>
+                <w:bCs/>
+                <w:color w:val="000000"/>
+              </w:rPr>
+              <w:t>(Router, </w:t>
+            </w:r>
+          </w:p>
+          <w:p>
+            <w:pPr>
+              <w:rPr>
+                <w:rFonts w:eastAsia="Times New Roman" w:cstheme="minorHAnsi"/>
+              </w:rPr>
+            </w:pPr>
+            <w:r>
+              <w:rPr>
+                <w:rFonts w:eastAsia="Times New Roman" w:cstheme="minorHAnsi"/>
+                <w:b/>
+                <w:bCs/>
+                <w:color w:val="000000"/>
+              </w:rPr>
+              <w:t>Switch, </w:t>
+            </w:r>
+          </w:p>
+          <w:p>
+            <w:pPr>
+              <w:rPr>
+                <w:rFonts w:eastAsia="Times New Roman" w:cstheme="minorHAnsi"/>
+              </w:rPr>
+            </w:pPr>
+            <w:r>
+              <w:rPr>
+                <w:rFonts w:eastAsia="Times New Roman" w:cstheme="minorHAnsi"/>
+                <w:b/>
+                <w:bCs/>
+                <w:color w:val="000000"/>
+              </w:rPr>
+              <w:t>Bridge, Hub): </w:t>
+            </w:r>
+          </w:p>
+          <w:p>
+            <w:pPr>
+              <w:rPr>
+                <w:rFonts w:eastAsia="Times New Roman" w:cstheme="minorHAnsi"/>
+                <w:color w:val="000000"/>
+              </w:rPr>
+            </w:pPr>
+            <w:proofErr w:type="gramStart"/>
+            <w:r>
+              <w:rPr>
+                <w:rFonts w:eastAsia="Times New Roman" w:cstheme="minorHAnsi"/>
+                <w:color w:val="000000"/>
+              </w:rPr>
+              <w:t>a)Used</w:t>
+            </w:r>
+            <w:proofErr w:type="gramEnd"/>
+            <w:r>
+              <w:rPr>
+                <w:rFonts w:eastAsia="Times New Roman" w:cstheme="minorHAnsi"/>
+                <w:color w:val="000000"/>
+              </w:rPr>
+              <w:t xml:space="preserve"> to</w:t>
+            </w:r>
+          </w:p>
+          <w:p>
+            <w:pPr>
+              <w:rPr>
+                <w:rFonts w:eastAsia="Times New Roman" w:cstheme="minorHAnsi"/>
+                <w:color w:val="000000"/>
+              </w:rPr>
+            </w:pPr>
+            <w:r>
+              <w:rPr>
+                <w:rFonts w:eastAsia="Times New Roman" w:cstheme="minorHAnsi"/>
+                <w:color w:val="000000"/>
+              </w:rPr>
+              <w:t>access the</w:t>
+            </w:r>
+          </w:p>
+          <w:p>
+            <w:pPr>
+              <w:rPr>
+                <w:rFonts w:eastAsia="Times New Roman" w:cstheme="minorHAnsi"/>
+                <w:color w:val="000000"/>
+              </w:rPr>
+            </w:pPr>
+            <w:r>
+              <w:rPr>
+                <w:rFonts w:eastAsia="Times New Roman" w:cstheme="minorHAnsi"/>
+                <w:color w:val="000000"/>
+              </w:rPr>
+              <w:t>Internet.</w:t>
+            </w:r>
+          </w:p>
+          <w:p>
+            <w:pPr>
+              <w:rPr>
+                <w:rFonts w:cstheme="minorHAnsi"/>
+              </w:rPr>
+            </w:pPr>
+          </w:p>
         </w:tc>
         <w:tc>
           <w:tcPr>
@@ -3962,6 +5082,7 @@
                 <w:b/>
                 <w:bCs/>
               </w:rPr>
+              <w:lastRenderedPageBreak/>
               <w:t>SPMS2.0</w:t>
             </w:r>
           </w:p>
@@ -4071,10 +5192,7 @@
           <w:p>
             <w:r>
               <w:lastRenderedPageBreak/>
-              <w:t>Total PLO percentage achieved and attempted by the student along with the</w:t>
-            </w:r>
-            <w:r>
-              <w:t xml:space="preserve"> departmental average</w:t>
+              <w:t>Total PLO percentage achieved and attempted by the student along with the departmental average</w:t>
             </w:r>
           </w:p>
         </w:tc>
@@ -4113,13 +5231,7 @@
           </w:p>
           <w:p>
             <w:r>
-              <w:t>time</w:t>
-            </w:r>
-            <w:r>
-              <w:t>-</w:t>
-            </w:r>
-            <w:r>
-              <w:t xml:space="preserve"> period</w:t>
+              <w:t>time- period</w:t>
             </w:r>
           </w:p>
           <w:p>
@@ -4193,10 +5305,7 @@
           </w:p>
           <w:p>
             <w:r>
-              <w:t xml:space="preserve">a) </w:t>
-            </w:r>
-            <w:r>
-              <w:t>Logs into the system</w:t>
+              <w:t>a) Logs into the system</w:t>
             </w:r>
           </w:p>
           <w:p>
@@ -4211,13 +5320,7 @@
           </w:p>
           <w:p>
             <w:r>
-              <w:t>b) Inputs the time</w:t>
-            </w:r>
-            <w:r>
-              <w:t>-</w:t>
-            </w:r>
-            <w:r>
-              <w:t xml:space="preserve"> period</w:t>
+              <w:t>b) Inputs the time- period</w:t>
             </w:r>
           </w:p>
           <w:p>
@@ -4302,13 +5405,7 @@
           </w:p>
           <w:p>
             <w:r>
-              <w:t>b) Inputs the time</w:t>
-            </w:r>
-            <w:r>
-              <w:t>-</w:t>
-            </w:r>
-            <w:r>
-              <w:t xml:space="preserve"> period</w:t>
+              <w:t>b) Inputs the time- period</w:t>
             </w:r>
           </w:p>
           <w:p>
@@ -4379,14 +5476,7 @@
                 <w:b/>
                 <w:bCs/>
               </w:rPr>
-              <w:t>Faculty</w:t>
-            </w:r>
-            <w:r>
-              <w:rPr>
-                <w:b/>
-                <w:bCs/>
-              </w:rPr>
-              <w:t>:</w:t>
+              <w:t>Faculty:</w:t>
             </w:r>
           </w:p>
           <w:p>
@@ -4410,8 +5500,13 @@
             </w:r>
           </w:p>
           <w:p>
-            <w:r>
-              <w:t>time period.</w:t>
+            <w:proofErr w:type="gramStart"/>
+            <w:r>
+              <w:t>time period</w:t>
+            </w:r>
+            <w:proofErr w:type="gramEnd"/>
+            <w:r>
+              <w:t>.</w:t>
             </w:r>
           </w:p>
           <w:p>
@@ -4466,13 +5561,7 @@
           </w:p>
           <w:p>
             <w:r>
-              <w:t>A</w:t>
-            </w:r>
-            <w:r>
-              <w:t>verage</w:t>
-            </w:r>
-            <w:r>
-              <w:t>.</w:t>
+              <w:t>Average.</w:t>
             </w:r>
           </w:p>
           <w:p>
@@ -4517,8 +5606,13 @@
           </w:p>
           <w:p>
             <w:r>
-              <w:t>b) Inputs the time period</w:t>
-            </w:r>
+              <w:t xml:space="preserve">b) Inputs the </w:t>
+            </w:r>
+            <w:proofErr w:type="gramStart"/>
+            <w:r>
+              <w:t>time period</w:t>
+            </w:r>
+            <w:proofErr w:type="gramEnd"/>
           </w:p>
           <w:p>
             <w:r>
@@ -4603,13 +5697,7 @@
           </w:p>
           <w:p>
             <w:r>
-              <w:t>b) Inputs the time</w:t>
-            </w:r>
-            <w:r>
-              <w:t>-</w:t>
-            </w:r>
-            <w:r>
-              <w:t xml:space="preserve"> period.</w:t>
+              <w:t>b) Inputs the time- period.</w:t>
             </w:r>
           </w:p>
           <w:p>
@@ -4678,7 +5766,289 @@
           <w:tcPr>
             <w:tcW w:w="1313" w:type="dxa"/>
           </w:tcPr>
-          <w:p/>
+          <w:p>
+            <w:pPr>
+              <w:rPr>
+                <w:rFonts w:eastAsia="Times New Roman" w:cstheme="minorHAnsi"/>
+              </w:rPr>
+            </w:pPr>
+            <w:r>
+              <w:rPr>
+                <w:rFonts w:eastAsia="Times New Roman" w:cstheme="minorHAnsi"/>
+                <w:b/>
+                <w:bCs/>
+                <w:color w:val="000000"/>
+              </w:rPr>
+              <w:t>Computer/</w:t>
+            </w:r>
+          </w:p>
+          <w:p>
+            <w:pPr>
+              <w:rPr>
+                <w:rFonts w:eastAsia="Times New Roman" w:cstheme="minorHAnsi"/>
+              </w:rPr>
+            </w:pPr>
+            <w:r>
+              <w:rPr>
+                <w:rFonts w:eastAsia="Times New Roman" w:cstheme="minorHAnsi"/>
+                <w:b/>
+                <w:bCs/>
+                <w:color w:val="000000"/>
+              </w:rPr>
+              <w:t>Laptop </w:t>
+            </w:r>
+          </w:p>
+          <w:p>
+            <w:pPr>
+              <w:rPr>
+                <w:rFonts w:eastAsia="Times New Roman" w:cstheme="minorHAnsi"/>
+              </w:rPr>
+            </w:pPr>
+            <w:proofErr w:type="gramStart"/>
+            <w:r>
+              <w:rPr>
+                <w:rFonts w:eastAsia="Times New Roman" w:cstheme="minorHAnsi"/>
+                <w:color w:val="000000"/>
+              </w:rPr>
+              <w:t>a)User</w:t>
+            </w:r>
+            <w:proofErr w:type="gramEnd"/>
+            <w:r>
+              <w:rPr>
+                <w:rFonts w:eastAsia="Times New Roman" w:cstheme="minorHAnsi"/>
+                <w:color w:val="000000"/>
+              </w:rPr>
+              <w:t xml:space="preserve"> will need a computer to access SPMS2.0</w:t>
+            </w:r>
+          </w:p>
+          <w:p>
+            <w:pPr>
+              <w:rPr>
+                <w:rFonts w:eastAsia="Times New Roman" w:cstheme="minorHAnsi"/>
+              </w:rPr>
+            </w:pPr>
+          </w:p>
+          <w:p>
+            <w:pPr>
+              <w:rPr>
+                <w:rFonts w:eastAsia="Times New Roman" w:cstheme="minorHAnsi"/>
+                <w:b/>
+                <w:bCs/>
+                <w:color w:val="000000"/>
+              </w:rPr>
+            </w:pPr>
+            <w:r>
+              <w:rPr>
+                <w:rFonts w:eastAsia="Times New Roman" w:cstheme="minorHAnsi"/>
+                <w:b/>
+                <w:bCs/>
+                <w:color w:val="000000"/>
+              </w:rPr>
+              <w:t>Printer</w:t>
+            </w:r>
+          </w:p>
+          <w:p>
+            <w:pPr>
+              <w:rPr>
+                <w:rFonts w:eastAsia="Times New Roman" w:cstheme="minorHAnsi"/>
+                <w:color w:val="000000"/>
+              </w:rPr>
+            </w:pPr>
+            <w:proofErr w:type="gramStart"/>
+            <w:r>
+              <w:rPr>
+                <w:rFonts w:eastAsia="Times New Roman" w:cstheme="minorHAnsi"/>
+                <w:color w:val="000000"/>
+              </w:rPr>
+              <w:t>a)Used</w:t>
+            </w:r>
+            <w:proofErr w:type="gramEnd"/>
+            <w:r>
+              <w:rPr>
+                <w:rFonts w:eastAsia="Times New Roman" w:cstheme="minorHAnsi"/>
+                <w:color w:val="000000"/>
+              </w:rPr>
+              <w:t xml:space="preserve"> to print out the report if need be.</w:t>
+            </w:r>
+          </w:p>
+          <w:p>
+            <w:pPr>
+              <w:rPr>
+                <w:rFonts w:eastAsia="Times New Roman" w:cstheme="minorHAnsi"/>
+                <w:b/>
+                <w:bCs/>
+                <w:color w:val="000000"/>
+              </w:rPr>
+            </w:pPr>
+          </w:p>
+          <w:p>
+            <w:pPr>
+              <w:rPr>
+                <w:rFonts w:eastAsia="Times New Roman" w:cstheme="minorHAnsi"/>
+                <w:b/>
+                <w:bCs/>
+                <w:color w:val="000000"/>
+              </w:rPr>
+            </w:pPr>
+          </w:p>
+          <w:p>
+            <w:pPr>
+              <w:rPr>
+                <w:rFonts w:eastAsia="Times New Roman" w:cstheme="minorHAnsi"/>
+              </w:rPr>
+            </w:pPr>
+            <w:r>
+              <w:rPr>
+                <w:rFonts w:eastAsia="Times New Roman" w:cstheme="minorHAnsi"/>
+                <w:b/>
+                <w:bCs/>
+                <w:color w:val="000000"/>
+              </w:rPr>
+              <w:t>Networking Devices </w:t>
+            </w:r>
+          </w:p>
+          <w:p>
+            <w:pPr>
+              <w:rPr>
+                <w:rFonts w:eastAsia="Times New Roman" w:cstheme="minorHAnsi"/>
+              </w:rPr>
+            </w:pPr>
+            <w:r>
+              <w:rPr>
+                <w:rFonts w:eastAsia="Times New Roman" w:cstheme="minorHAnsi"/>
+                <w:b/>
+                <w:bCs/>
+                <w:color w:val="000000"/>
+              </w:rPr>
+              <w:t>(Router, </w:t>
+            </w:r>
+          </w:p>
+          <w:p>
+            <w:pPr>
+              <w:rPr>
+                <w:rFonts w:eastAsia="Times New Roman" w:cstheme="minorHAnsi"/>
+              </w:rPr>
+            </w:pPr>
+            <w:r>
+              <w:rPr>
+                <w:rFonts w:eastAsia="Times New Roman" w:cstheme="minorHAnsi"/>
+                <w:b/>
+                <w:bCs/>
+                <w:color w:val="000000"/>
+              </w:rPr>
+              <w:t>Switch, </w:t>
+            </w:r>
+          </w:p>
+          <w:p>
+            <w:pPr>
+              <w:rPr>
+                <w:rFonts w:eastAsia="Times New Roman" w:cstheme="minorHAnsi"/>
+              </w:rPr>
+            </w:pPr>
+            <w:r>
+              <w:rPr>
+                <w:rFonts w:eastAsia="Times New Roman" w:cstheme="minorHAnsi"/>
+                <w:b/>
+                <w:bCs/>
+                <w:color w:val="000000"/>
+              </w:rPr>
+              <w:t>Bridge, Hub): </w:t>
+            </w:r>
+          </w:p>
+          <w:p>
+            <w:pPr>
+              <w:rPr>
+                <w:rFonts w:eastAsia="Times New Roman" w:cstheme="minorHAnsi"/>
+                <w:color w:val="000000"/>
+              </w:rPr>
+            </w:pPr>
+            <w:proofErr w:type="gramStart"/>
+            <w:r>
+              <w:rPr>
+                <w:rFonts w:eastAsia="Times New Roman" w:cstheme="minorHAnsi"/>
+                <w:color w:val="000000"/>
+              </w:rPr>
+              <w:t>a)Used</w:t>
+            </w:r>
+            <w:proofErr w:type="gramEnd"/>
+            <w:r>
+              <w:rPr>
+                <w:rFonts w:eastAsia="Times New Roman" w:cstheme="minorHAnsi"/>
+                <w:color w:val="000000"/>
+              </w:rPr>
+              <w:t xml:space="preserve"> to</w:t>
+            </w:r>
+          </w:p>
+          <w:p>
+            <w:pPr>
+              <w:rPr>
+                <w:rFonts w:eastAsia="Times New Roman" w:cstheme="minorHAnsi"/>
+                <w:color w:val="000000"/>
+              </w:rPr>
+            </w:pPr>
+            <w:r>
+              <w:rPr>
+                <w:rFonts w:eastAsia="Times New Roman" w:cstheme="minorHAnsi"/>
+                <w:color w:val="000000"/>
+              </w:rPr>
+              <w:t>access the</w:t>
+            </w:r>
+          </w:p>
+          <w:p>
+            <w:pPr>
+              <w:rPr>
+                <w:rFonts w:eastAsia="Times New Roman" w:cstheme="minorHAnsi"/>
+                <w:color w:val="000000"/>
+              </w:rPr>
+            </w:pPr>
+            <w:r>
+              <w:rPr>
+                <w:rFonts w:eastAsia="Times New Roman" w:cstheme="minorHAnsi"/>
+                <w:color w:val="000000"/>
+              </w:rPr>
+              <w:lastRenderedPageBreak/>
+              <w:t>Internet.</w:t>
+            </w:r>
+          </w:p>
+          <w:p>
+            <w:pPr>
+              <w:rPr>
+                <w:rFonts w:eastAsia="Times New Roman" w:cstheme="minorHAnsi"/>
+                <w:color w:val="000000"/>
+              </w:rPr>
+            </w:pPr>
+          </w:p>
+          <w:p>
+            <w:pPr>
+              <w:rPr>
+                <w:rFonts w:eastAsia="Times New Roman" w:cstheme="minorHAnsi"/>
+                <w:color w:val="000000"/>
+              </w:rPr>
+            </w:pPr>
+          </w:p>
+          <w:p>
+            <w:pPr>
+              <w:rPr>
+                <w:rFonts w:eastAsia="Times New Roman" w:cstheme="minorHAnsi"/>
+                <w:color w:val="000000"/>
+              </w:rPr>
+            </w:pPr>
+          </w:p>
+          <w:p>
+            <w:pPr>
+              <w:rPr>
+                <w:rFonts w:eastAsia="Times New Roman" w:cstheme="minorHAnsi"/>
+                <w:color w:val="000000"/>
+              </w:rPr>
+            </w:pPr>
+          </w:p>
+          <w:p>
+            <w:pPr>
+              <w:rPr>
+                <w:rFonts w:cstheme="minorHAnsi"/>
+              </w:rPr>
+            </w:pPr>
+          </w:p>
         </w:tc>
         <w:tc>
           <w:tcPr>
@@ -4696,6 +6066,7 @@
                 <w:b/>
                 <w:bCs/>
               </w:rPr>
+              <w:lastRenderedPageBreak/>
               <w:t>Operating</w:t>
             </w:r>
           </w:p>
@@ -4746,16 +6117,11 @@
             </w:r>
           </w:p>
           <w:p>
-            <w:proofErr w:type="gramStart"/>
             <w:r>
               <w:t>a)</w:t>
             </w:r>
             <w:r>
-              <w:t>A</w:t>
-            </w:r>
-            <w:proofErr w:type="gramEnd"/>
-            <w:r>
-              <w:t xml:space="preserve"> comparison of the attempted vs. achieved PLO as well as the departmental average will be produced by the software.</w:t>
+              <w:t>A comparison of the attempted vs. achieved PLO as well as the departmental average will be produced by the software.</w:t>
             </w:r>
           </w:p>
           <w:p/>
@@ -4881,13 +6247,7 @@
           </w:p>
           <w:p>
             <w:r>
-              <w:t>password.</w:t>
-            </w:r>
-            <w:r>
-              <w:t xml:space="preserve"> </w:t>
-            </w:r>
-            <w:r>
-              <w:t>b) Selects</w:t>
+              <w:t>password. b) Selects</w:t>
             </w:r>
           </w:p>
           <w:p>
@@ -5238,7 +6598,257 @@
           <w:tcPr>
             <w:tcW w:w="1313" w:type="dxa"/>
           </w:tcPr>
-          <w:p/>
+          <w:p>
+            <w:pPr>
+              <w:rPr>
+                <w:rFonts w:eastAsia="Times New Roman" w:cstheme="minorHAnsi"/>
+              </w:rPr>
+            </w:pPr>
+            <w:r>
+              <w:rPr>
+                <w:rFonts w:eastAsia="Times New Roman" w:cstheme="minorHAnsi"/>
+                <w:b/>
+                <w:bCs/>
+                <w:color w:val="000000"/>
+              </w:rPr>
+              <w:t>Computer/</w:t>
+            </w:r>
+          </w:p>
+          <w:p>
+            <w:pPr>
+              <w:rPr>
+                <w:rFonts w:eastAsia="Times New Roman" w:cstheme="minorHAnsi"/>
+              </w:rPr>
+            </w:pPr>
+            <w:r>
+              <w:rPr>
+                <w:rFonts w:eastAsia="Times New Roman" w:cstheme="minorHAnsi"/>
+                <w:b/>
+                <w:bCs/>
+                <w:color w:val="000000"/>
+              </w:rPr>
+              <w:t>Laptop </w:t>
+            </w:r>
+          </w:p>
+          <w:p>
+            <w:pPr>
+              <w:rPr>
+                <w:rFonts w:eastAsia="Times New Roman" w:cstheme="minorHAnsi"/>
+              </w:rPr>
+            </w:pPr>
+            <w:proofErr w:type="gramStart"/>
+            <w:r>
+              <w:rPr>
+                <w:rFonts w:eastAsia="Times New Roman" w:cstheme="minorHAnsi"/>
+                <w:color w:val="000000"/>
+              </w:rPr>
+              <w:t>a)User</w:t>
+            </w:r>
+            <w:proofErr w:type="gramEnd"/>
+            <w:r>
+              <w:rPr>
+                <w:rFonts w:eastAsia="Times New Roman" w:cstheme="minorHAnsi"/>
+                <w:color w:val="000000"/>
+              </w:rPr>
+              <w:t xml:space="preserve"> will need a computer to access SPMS2.0</w:t>
+            </w:r>
+          </w:p>
+          <w:p>
+            <w:pPr>
+              <w:rPr>
+                <w:rFonts w:eastAsia="Times New Roman" w:cstheme="minorHAnsi"/>
+              </w:rPr>
+            </w:pPr>
+          </w:p>
+          <w:p>
+            <w:pPr>
+              <w:rPr>
+                <w:rFonts w:eastAsia="Times New Roman" w:cstheme="minorHAnsi"/>
+                <w:b/>
+                <w:bCs/>
+                <w:color w:val="000000"/>
+              </w:rPr>
+            </w:pPr>
+            <w:r>
+              <w:rPr>
+                <w:rFonts w:eastAsia="Times New Roman" w:cstheme="minorHAnsi"/>
+                <w:b/>
+                <w:bCs/>
+                <w:color w:val="000000"/>
+              </w:rPr>
+              <w:t>Printer</w:t>
+            </w:r>
+          </w:p>
+          <w:p>
+            <w:pPr>
+              <w:rPr>
+                <w:rFonts w:eastAsia="Times New Roman" w:cstheme="minorHAnsi"/>
+                <w:color w:val="000000"/>
+              </w:rPr>
+            </w:pPr>
+            <w:proofErr w:type="gramStart"/>
+            <w:r>
+              <w:rPr>
+                <w:rFonts w:eastAsia="Times New Roman" w:cstheme="minorHAnsi"/>
+                <w:color w:val="000000"/>
+              </w:rPr>
+              <w:t>a)Used</w:t>
+            </w:r>
+            <w:proofErr w:type="gramEnd"/>
+            <w:r>
+              <w:rPr>
+                <w:rFonts w:eastAsia="Times New Roman" w:cstheme="minorHAnsi"/>
+                <w:color w:val="000000"/>
+              </w:rPr>
+              <w:t xml:space="preserve"> to print out the report if need be.</w:t>
+            </w:r>
+          </w:p>
+          <w:p>
+            <w:pPr>
+              <w:rPr>
+                <w:rFonts w:eastAsia="Times New Roman" w:cstheme="minorHAnsi"/>
+                <w:b/>
+                <w:bCs/>
+                <w:color w:val="000000"/>
+              </w:rPr>
+            </w:pPr>
+          </w:p>
+          <w:p>
+            <w:pPr>
+              <w:rPr>
+                <w:rFonts w:eastAsia="Times New Roman" w:cstheme="minorHAnsi"/>
+                <w:b/>
+                <w:bCs/>
+                <w:color w:val="000000"/>
+              </w:rPr>
+            </w:pPr>
+          </w:p>
+          <w:p>
+            <w:pPr>
+              <w:rPr>
+                <w:rFonts w:eastAsia="Times New Roman" w:cstheme="minorHAnsi"/>
+              </w:rPr>
+            </w:pPr>
+            <w:r>
+              <w:rPr>
+                <w:rFonts w:eastAsia="Times New Roman" w:cstheme="minorHAnsi"/>
+                <w:b/>
+                <w:bCs/>
+                <w:color w:val="000000"/>
+              </w:rPr>
+              <w:t>Networking Devices </w:t>
+            </w:r>
+          </w:p>
+          <w:p>
+            <w:pPr>
+              <w:rPr>
+                <w:rFonts w:eastAsia="Times New Roman" w:cstheme="minorHAnsi"/>
+              </w:rPr>
+            </w:pPr>
+            <w:r>
+              <w:rPr>
+                <w:rFonts w:eastAsia="Times New Roman" w:cstheme="minorHAnsi"/>
+                <w:b/>
+                <w:bCs/>
+                <w:color w:val="000000"/>
+              </w:rPr>
+              <w:lastRenderedPageBreak/>
+              <w:t>(Router, </w:t>
+            </w:r>
+          </w:p>
+          <w:p>
+            <w:pPr>
+              <w:rPr>
+                <w:rFonts w:eastAsia="Times New Roman" w:cstheme="minorHAnsi"/>
+              </w:rPr>
+            </w:pPr>
+            <w:r>
+              <w:rPr>
+                <w:rFonts w:eastAsia="Times New Roman" w:cstheme="minorHAnsi"/>
+                <w:b/>
+                <w:bCs/>
+                <w:color w:val="000000"/>
+              </w:rPr>
+              <w:t>Switch, </w:t>
+            </w:r>
+          </w:p>
+          <w:p>
+            <w:pPr>
+              <w:rPr>
+                <w:rFonts w:eastAsia="Times New Roman" w:cstheme="minorHAnsi"/>
+              </w:rPr>
+            </w:pPr>
+            <w:r>
+              <w:rPr>
+                <w:rFonts w:eastAsia="Times New Roman" w:cstheme="minorHAnsi"/>
+                <w:b/>
+                <w:bCs/>
+                <w:color w:val="000000"/>
+              </w:rPr>
+              <w:t>Bridge, Hub): </w:t>
+            </w:r>
+          </w:p>
+          <w:p>
+            <w:pPr>
+              <w:rPr>
+                <w:rFonts w:eastAsia="Times New Roman" w:cstheme="minorHAnsi"/>
+                <w:color w:val="000000"/>
+              </w:rPr>
+            </w:pPr>
+            <w:proofErr w:type="gramStart"/>
+            <w:r>
+              <w:rPr>
+                <w:rFonts w:eastAsia="Times New Roman" w:cstheme="minorHAnsi"/>
+                <w:color w:val="000000"/>
+              </w:rPr>
+              <w:t>a)Used</w:t>
+            </w:r>
+            <w:proofErr w:type="gramEnd"/>
+            <w:r>
+              <w:rPr>
+                <w:rFonts w:eastAsia="Times New Roman" w:cstheme="minorHAnsi"/>
+                <w:color w:val="000000"/>
+              </w:rPr>
+              <w:t xml:space="preserve"> to</w:t>
+            </w:r>
+          </w:p>
+          <w:p>
+            <w:pPr>
+              <w:rPr>
+                <w:rFonts w:eastAsia="Times New Roman" w:cstheme="minorHAnsi"/>
+                <w:color w:val="000000"/>
+              </w:rPr>
+            </w:pPr>
+            <w:r>
+              <w:rPr>
+                <w:rFonts w:eastAsia="Times New Roman" w:cstheme="minorHAnsi"/>
+                <w:color w:val="000000"/>
+              </w:rPr>
+              <w:t>access the</w:t>
+            </w:r>
+          </w:p>
+          <w:p>
+            <w:pPr>
+              <w:rPr>
+                <w:rFonts w:eastAsia="Times New Roman" w:cstheme="minorHAnsi"/>
+                <w:color w:val="000000"/>
+              </w:rPr>
+            </w:pPr>
+            <w:r>
+              <w:rPr>
+                <w:rFonts w:eastAsia="Times New Roman" w:cstheme="minorHAnsi"/>
+                <w:color w:val="000000"/>
+              </w:rPr>
+              <w:t>Internet.</w:t>
+            </w:r>
+          </w:p>
+          <w:p>
+            <w:pPr>
+              <w:rPr>
+                <w:rFonts w:cstheme="minorHAnsi"/>
+              </w:rPr>
+            </w:pPr>
+          </w:p>
         </w:tc>
         <w:tc>
           <w:tcPr>
@@ -5256,6 +6866,7 @@
                 <w:b/>
                 <w:bCs/>
               </w:rPr>
+              <w:lastRenderedPageBreak/>
               <w:t>SPMS2.0</w:t>
             </w:r>
           </w:p>
@@ -5264,10 +6875,7 @@
               <w:t>a)</w:t>
             </w:r>
             <w:r>
-              <w:t xml:space="preserve"> A</w:t>
-            </w:r>
-            <w:r>
-              <w:t xml:space="preserve"> PLO achievement will be generated by the software.</w:t>
+              <w:t xml:space="preserve"> A PLO achievement will be generated by the software.</w:t>
             </w:r>
           </w:p>
         </w:tc>
@@ -5343,10 +6951,7 @@
           <w:p>
             <w:r>
               <w:lastRenderedPageBreak/>
-              <w:t xml:space="preserve">Expected PLO-achievement versus actual score (for </w:t>
-            </w:r>
-            <w:r>
-              <w:t xml:space="preserve">course's, student’s, </w:t>
+              <w:t xml:space="preserve">Expected PLO-achievement versus actual score (for course's, student’s, </w:t>
             </w:r>
           </w:p>
           <w:p>
@@ -5781,7 +7386,249 @@
           <w:tcPr>
             <w:tcW w:w="1313" w:type="dxa"/>
           </w:tcPr>
-          <w:p/>
+          <w:p>
+            <w:pPr>
+              <w:rPr>
+                <w:rFonts w:eastAsia="Times New Roman" w:cstheme="minorHAnsi"/>
+              </w:rPr>
+            </w:pPr>
+            <w:r>
+              <w:rPr>
+                <w:rFonts w:eastAsia="Times New Roman" w:cstheme="minorHAnsi"/>
+                <w:b/>
+                <w:bCs/>
+                <w:color w:val="000000"/>
+              </w:rPr>
+              <w:t>Computer/</w:t>
+            </w:r>
+          </w:p>
+          <w:p>
+            <w:pPr>
+              <w:rPr>
+                <w:rFonts w:eastAsia="Times New Roman" w:cstheme="minorHAnsi"/>
+              </w:rPr>
+            </w:pPr>
+            <w:r>
+              <w:rPr>
+                <w:rFonts w:eastAsia="Times New Roman" w:cstheme="minorHAnsi"/>
+                <w:b/>
+                <w:bCs/>
+                <w:color w:val="000000"/>
+              </w:rPr>
+              <w:t>Laptop </w:t>
+            </w:r>
+          </w:p>
+          <w:p>
+            <w:pPr>
+              <w:rPr>
+                <w:rFonts w:eastAsia="Times New Roman" w:cstheme="minorHAnsi"/>
+              </w:rPr>
+            </w:pPr>
+            <w:proofErr w:type="gramStart"/>
+            <w:r>
+              <w:rPr>
+                <w:rFonts w:eastAsia="Times New Roman" w:cstheme="minorHAnsi"/>
+                <w:color w:val="000000"/>
+              </w:rPr>
+              <w:t>a)User</w:t>
+            </w:r>
+            <w:proofErr w:type="gramEnd"/>
+            <w:r>
+              <w:rPr>
+                <w:rFonts w:eastAsia="Times New Roman" w:cstheme="minorHAnsi"/>
+                <w:color w:val="000000"/>
+              </w:rPr>
+              <w:t xml:space="preserve"> will need a computer to access SPMS2.0</w:t>
+            </w:r>
+          </w:p>
+          <w:p>
+            <w:pPr>
+              <w:rPr>
+                <w:rFonts w:eastAsia="Times New Roman" w:cstheme="minorHAnsi"/>
+              </w:rPr>
+            </w:pPr>
+          </w:p>
+          <w:p>
+            <w:pPr>
+              <w:rPr>
+                <w:rFonts w:eastAsia="Times New Roman" w:cstheme="minorHAnsi"/>
+                <w:b/>
+                <w:bCs/>
+                <w:color w:val="000000"/>
+              </w:rPr>
+            </w:pPr>
+            <w:r>
+              <w:rPr>
+                <w:rFonts w:eastAsia="Times New Roman" w:cstheme="minorHAnsi"/>
+                <w:b/>
+                <w:bCs/>
+                <w:color w:val="000000"/>
+              </w:rPr>
+              <w:t>Printer</w:t>
+            </w:r>
+          </w:p>
+          <w:p>
+            <w:pPr>
+              <w:rPr>
+                <w:rFonts w:eastAsia="Times New Roman" w:cstheme="minorHAnsi"/>
+                <w:b/>
+                <w:bCs/>
+                <w:color w:val="000000"/>
+              </w:rPr>
+            </w:pPr>
+            <w:proofErr w:type="gramStart"/>
+            <w:r>
+              <w:rPr>
+                <w:rFonts w:eastAsia="Times New Roman" w:cstheme="minorHAnsi"/>
+                <w:color w:val="000000"/>
+              </w:rPr>
+              <w:t>a)Used</w:t>
+            </w:r>
+            <w:proofErr w:type="gramEnd"/>
+            <w:r>
+              <w:rPr>
+                <w:rFonts w:eastAsia="Times New Roman" w:cstheme="minorHAnsi"/>
+                <w:color w:val="000000"/>
+              </w:rPr>
+              <w:t xml:space="preserve"> to print out the report if need be.</w:t>
+            </w:r>
+          </w:p>
+          <w:p>
+            <w:pPr>
+              <w:rPr>
+                <w:rFonts w:eastAsia="Times New Roman" w:cstheme="minorHAnsi"/>
+                <w:b/>
+                <w:bCs/>
+                <w:color w:val="000000"/>
+              </w:rPr>
+            </w:pPr>
+          </w:p>
+          <w:p>
+            <w:pPr>
+              <w:rPr>
+                <w:rFonts w:eastAsia="Times New Roman" w:cstheme="minorHAnsi"/>
+              </w:rPr>
+            </w:pPr>
+            <w:r>
+              <w:rPr>
+                <w:rFonts w:eastAsia="Times New Roman" w:cstheme="minorHAnsi"/>
+                <w:b/>
+                <w:bCs/>
+                <w:color w:val="000000"/>
+              </w:rPr>
+              <w:t>Networking Devices </w:t>
+            </w:r>
+          </w:p>
+          <w:p>
+            <w:pPr>
+              <w:rPr>
+                <w:rFonts w:eastAsia="Times New Roman" w:cstheme="minorHAnsi"/>
+              </w:rPr>
+            </w:pPr>
+            <w:r>
+              <w:rPr>
+                <w:rFonts w:eastAsia="Times New Roman" w:cstheme="minorHAnsi"/>
+                <w:b/>
+                <w:bCs/>
+                <w:color w:val="000000"/>
+              </w:rPr>
+              <w:t>(Router, </w:t>
+            </w:r>
+          </w:p>
+          <w:p>
+            <w:pPr>
+              <w:rPr>
+                <w:rFonts w:eastAsia="Times New Roman" w:cstheme="minorHAnsi"/>
+              </w:rPr>
+            </w:pPr>
+            <w:r>
+              <w:rPr>
+                <w:rFonts w:eastAsia="Times New Roman" w:cstheme="minorHAnsi"/>
+                <w:b/>
+                <w:bCs/>
+                <w:color w:val="000000"/>
+              </w:rPr>
+              <w:lastRenderedPageBreak/>
+              <w:t>Switch, </w:t>
+            </w:r>
+          </w:p>
+          <w:p>
+            <w:pPr>
+              <w:rPr>
+                <w:rFonts w:eastAsia="Times New Roman" w:cstheme="minorHAnsi"/>
+              </w:rPr>
+            </w:pPr>
+            <w:r>
+              <w:rPr>
+                <w:rFonts w:eastAsia="Times New Roman" w:cstheme="minorHAnsi"/>
+                <w:b/>
+                <w:bCs/>
+                <w:color w:val="000000"/>
+              </w:rPr>
+              <w:t>Bridge, Hub): </w:t>
+            </w:r>
+          </w:p>
+          <w:p>
+            <w:pPr>
+              <w:rPr>
+                <w:rFonts w:eastAsia="Times New Roman" w:cstheme="minorHAnsi"/>
+                <w:color w:val="000000"/>
+              </w:rPr>
+            </w:pPr>
+            <w:proofErr w:type="gramStart"/>
+            <w:r>
+              <w:rPr>
+                <w:rFonts w:eastAsia="Times New Roman" w:cstheme="minorHAnsi"/>
+                <w:color w:val="000000"/>
+              </w:rPr>
+              <w:t>a)Used</w:t>
+            </w:r>
+            <w:proofErr w:type="gramEnd"/>
+            <w:r>
+              <w:rPr>
+                <w:rFonts w:eastAsia="Times New Roman" w:cstheme="minorHAnsi"/>
+                <w:color w:val="000000"/>
+              </w:rPr>
+              <w:t xml:space="preserve"> to</w:t>
+            </w:r>
+          </w:p>
+          <w:p>
+            <w:pPr>
+              <w:rPr>
+                <w:rFonts w:eastAsia="Times New Roman" w:cstheme="minorHAnsi"/>
+                <w:color w:val="000000"/>
+              </w:rPr>
+            </w:pPr>
+            <w:r>
+              <w:rPr>
+                <w:rFonts w:eastAsia="Times New Roman" w:cstheme="minorHAnsi"/>
+                <w:color w:val="000000"/>
+              </w:rPr>
+              <w:t>access the</w:t>
+            </w:r>
+          </w:p>
+          <w:p>
+            <w:pPr>
+              <w:rPr>
+                <w:rFonts w:eastAsia="Times New Roman" w:cstheme="minorHAnsi"/>
+                <w:color w:val="000000"/>
+              </w:rPr>
+            </w:pPr>
+            <w:r>
+              <w:rPr>
+                <w:rFonts w:eastAsia="Times New Roman" w:cstheme="minorHAnsi"/>
+                <w:color w:val="000000"/>
+              </w:rPr>
+              <w:t>Internet.</w:t>
+            </w:r>
+          </w:p>
+          <w:p>
+            <w:pPr>
+              <w:rPr>
+                <w:rFonts w:cstheme="minorHAnsi"/>
+              </w:rPr>
+            </w:pPr>
+          </w:p>
         </w:tc>
         <w:tc>
           <w:tcPr>
@@ -5799,6 +7646,7 @@
                 <w:b/>
                 <w:bCs/>
               </w:rPr>
+              <w:lastRenderedPageBreak/>
               <w:t>SPMS2.0</w:t>
             </w:r>
           </w:p>
@@ -6349,7 +8197,257 @@
           <w:tcPr>
             <w:tcW w:w="1313" w:type="dxa"/>
           </w:tcPr>
-          <w:p/>
+          <w:p>
+            <w:pPr>
+              <w:rPr>
+                <w:rFonts w:eastAsia="Times New Roman" w:cstheme="minorHAnsi"/>
+              </w:rPr>
+            </w:pPr>
+            <w:r>
+              <w:rPr>
+                <w:rFonts w:eastAsia="Times New Roman" w:cstheme="minorHAnsi"/>
+                <w:b/>
+                <w:bCs/>
+                <w:color w:val="000000"/>
+              </w:rPr>
+              <w:t>Computer/</w:t>
+            </w:r>
+          </w:p>
+          <w:p>
+            <w:pPr>
+              <w:rPr>
+                <w:rFonts w:eastAsia="Times New Roman" w:cstheme="minorHAnsi"/>
+              </w:rPr>
+            </w:pPr>
+            <w:r>
+              <w:rPr>
+                <w:rFonts w:eastAsia="Times New Roman" w:cstheme="minorHAnsi"/>
+                <w:b/>
+                <w:bCs/>
+                <w:color w:val="000000"/>
+              </w:rPr>
+              <w:t>Laptop </w:t>
+            </w:r>
+          </w:p>
+          <w:p>
+            <w:pPr>
+              <w:rPr>
+                <w:rFonts w:eastAsia="Times New Roman" w:cstheme="minorHAnsi"/>
+              </w:rPr>
+            </w:pPr>
+            <w:proofErr w:type="gramStart"/>
+            <w:r>
+              <w:rPr>
+                <w:rFonts w:eastAsia="Times New Roman" w:cstheme="minorHAnsi"/>
+                <w:color w:val="000000"/>
+              </w:rPr>
+              <w:t>a)User</w:t>
+            </w:r>
+            <w:proofErr w:type="gramEnd"/>
+            <w:r>
+              <w:rPr>
+                <w:rFonts w:eastAsia="Times New Roman" w:cstheme="minorHAnsi"/>
+                <w:color w:val="000000"/>
+              </w:rPr>
+              <w:t xml:space="preserve"> will need a computer to access SPMS2.0</w:t>
+            </w:r>
+          </w:p>
+          <w:p>
+            <w:pPr>
+              <w:rPr>
+                <w:rFonts w:eastAsia="Times New Roman" w:cstheme="minorHAnsi"/>
+              </w:rPr>
+            </w:pPr>
+          </w:p>
+          <w:p>
+            <w:pPr>
+              <w:rPr>
+                <w:rFonts w:eastAsia="Times New Roman" w:cstheme="minorHAnsi"/>
+                <w:b/>
+                <w:bCs/>
+                <w:color w:val="000000"/>
+              </w:rPr>
+            </w:pPr>
+            <w:r>
+              <w:rPr>
+                <w:rFonts w:eastAsia="Times New Roman" w:cstheme="minorHAnsi"/>
+                <w:b/>
+                <w:bCs/>
+                <w:color w:val="000000"/>
+              </w:rPr>
+              <w:t>Printer</w:t>
+            </w:r>
+          </w:p>
+          <w:p>
+            <w:pPr>
+              <w:rPr>
+                <w:rFonts w:eastAsia="Times New Roman" w:cstheme="minorHAnsi"/>
+                <w:b/>
+                <w:bCs/>
+                <w:color w:val="000000"/>
+              </w:rPr>
+            </w:pPr>
+            <w:proofErr w:type="gramStart"/>
+            <w:r>
+              <w:rPr>
+                <w:rFonts w:eastAsia="Times New Roman" w:cstheme="minorHAnsi"/>
+                <w:color w:val="000000"/>
+              </w:rPr>
+              <w:t>a)Used</w:t>
+            </w:r>
+            <w:proofErr w:type="gramEnd"/>
+            <w:r>
+              <w:rPr>
+                <w:rFonts w:eastAsia="Times New Roman" w:cstheme="minorHAnsi"/>
+                <w:color w:val="000000"/>
+              </w:rPr>
+              <w:t xml:space="preserve"> to print out the report if need be</w:t>
+            </w:r>
+            <w:r>
+              <w:rPr>
+                <w:rFonts w:eastAsia="Times New Roman" w:cstheme="minorHAnsi"/>
+                <w:b/>
+                <w:bCs/>
+                <w:color w:val="000000"/>
+              </w:rPr>
+              <w:t>.</w:t>
+            </w:r>
+          </w:p>
+          <w:p>
+            <w:pPr>
+              <w:rPr>
+                <w:rFonts w:eastAsia="Times New Roman" w:cstheme="minorHAnsi"/>
+                <w:b/>
+                <w:bCs/>
+                <w:color w:val="000000"/>
+              </w:rPr>
+            </w:pPr>
+          </w:p>
+          <w:p>
+            <w:pPr>
+              <w:rPr>
+                <w:rFonts w:eastAsia="Times New Roman" w:cstheme="minorHAnsi"/>
+              </w:rPr>
+            </w:pPr>
+            <w:r>
+              <w:rPr>
+                <w:rFonts w:eastAsia="Times New Roman" w:cstheme="minorHAnsi"/>
+                <w:b/>
+                <w:bCs/>
+                <w:color w:val="000000"/>
+              </w:rPr>
+              <w:t>Networking Devices </w:t>
+            </w:r>
+          </w:p>
+          <w:p>
+            <w:pPr>
+              <w:rPr>
+                <w:rFonts w:eastAsia="Times New Roman" w:cstheme="minorHAnsi"/>
+              </w:rPr>
+            </w:pPr>
+            <w:r>
+              <w:rPr>
+                <w:rFonts w:eastAsia="Times New Roman" w:cstheme="minorHAnsi"/>
+                <w:b/>
+                <w:bCs/>
+                <w:color w:val="000000"/>
+              </w:rPr>
+              <w:t>(Router, </w:t>
+            </w:r>
+          </w:p>
+          <w:p>
+            <w:pPr>
+              <w:rPr>
+                <w:rFonts w:eastAsia="Times New Roman" w:cstheme="minorHAnsi"/>
+              </w:rPr>
+            </w:pPr>
+            <w:r>
+              <w:rPr>
+                <w:rFonts w:eastAsia="Times New Roman" w:cstheme="minorHAnsi"/>
+                <w:b/>
+                <w:bCs/>
+                <w:color w:val="000000"/>
+              </w:rPr>
+              <w:t>Switch, </w:t>
+            </w:r>
+          </w:p>
+          <w:p>
+            <w:pPr>
+              <w:rPr>
+                <w:rFonts w:eastAsia="Times New Roman" w:cstheme="minorHAnsi"/>
+              </w:rPr>
+            </w:pPr>
+            <w:r>
+              <w:rPr>
+                <w:rFonts w:eastAsia="Times New Roman" w:cstheme="minorHAnsi"/>
+                <w:b/>
+                <w:bCs/>
+                <w:color w:val="000000"/>
+              </w:rPr>
+              <w:t>Bridge, Hub): </w:t>
+            </w:r>
+          </w:p>
+          <w:p>
+            <w:pPr>
+              <w:rPr>
+                <w:rFonts w:eastAsia="Times New Roman" w:cstheme="minorHAnsi"/>
+                <w:color w:val="000000"/>
+              </w:rPr>
+            </w:pPr>
+            <w:proofErr w:type="gramStart"/>
+            <w:r>
+              <w:rPr>
+                <w:rFonts w:eastAsia="Times New Roman" w:cstheme="minorHAnsi"/>
+                <w:color w:val="000000"/>
+              </w:rPr>
+              <w:t>a)Used</w:t>
+            </w:r>
+            <w:proofErr w:type="gramEnd"/>
+            <w:r>
+              <w:rPr>
+                <w:rFonts w:eastAsia="Times New Roman" w:cstheme="minorHAnsi"/>
+                <w:color w:val="000000"/>
+              </w:rPr>
+              <w:t xml:space="preserve"> to</w:t>
+            </w:r>
+          </w:p>
+          <w:p>
+            <w:pPr>
+              <w:rPr>
+                <w:rFonts w:eastAsia="Times New Roman" w:cstheme="minorHAnsi"/>
+                <w:color w:val="000000"/>
+              </w:rPr>
+            </w:pPr>
+            <w:r>
+              <w:rPr>
+                <w:rFonts w:eastAsia="Times New Roman" w:cstheme="minorHAnsi"/>
+                <w:color w:val="000000"/>
+              </w:rPr>
+              <w:t>access the</w:t>
+            </w:r>
+          </w:p>
+          <w:p>
+            <w:pPr>
+              <w:rPr>
+                <w:rFonts w:eastAsia="Times New Roman" w:cstheme="minorHAnsi"/>
+                <w:color w:val="000000"/>
+              </w:rPr>
+            </w:pPr>
+            <w:r>
+              <w:rPr>
+                <w:rFonts w:eastAsia="Times New Roman" w:cstheme="minorHAnsi"/>
+                <w:color w:val="000000"/>
+              </w:rPr>
+              <w:t>Internet.</w:t>
+            </w:r>
+          </w:p>
+          <w:p>
+            <w:pPr>
+              <w:rPr>
+                <w:rFonts w:cstheme="minorHAnsi"/>
+              </w:rPr>
+            </w:pPr>
+          </w:p>
         </w:tc>
         <w:tc>
           <w:tcPr>
@@ -6476,6 +8574,7 @@
         </w:tc>
       </w:tr>
     </w:tbl>
+    <w:p/>
     <w:p/>
     <w:sectPr>
       <w:pgSz w:w="12240" w:h="15840"/>
@@ -6485,21 +8584,6 @@
     </w:sectPr>
   </w:body>
 </w:document>
-</file>
-
-<file path=word/intelligence2.xml><?xml version="1.0" encoding="utf-8"?>
-<int2:intelligence xmlns:int2="http://schemas.microsoft.com/office/intelligence/2020/intelligence" xmlns:oel="http://schemas.microsoft.com/office/2019/extlst">
-  <int2:observations>
-    <int2:bookmark int2:bookmarkName="_Int_wbGcKABu" int2:invalidationBookmarkName="" int2:hashCode="ffXRhLEEagwk9I" int2:id="zsWODIXX">
-      <int2:state int2:value="Rejected" int2:type="LegacyProofing"/>
-    </int2:bookmark>
-    <int2:bookmark int2:bookmarkName="_Int_GBeVwhaW" int2:invalidationBookmarkName="" int2:hashCode="/WvXvAoHIk95g8" int2:id="Mxyrjsam">
-      <int2:state int2:value="Rejected" int2:type="LegacyProofing"/>
-    </int2:bookmark>
-  </int2:observations>
-  <int2:intelligenceSettings/>
-  <int2:onDemandWorkflows/>
-</int2:intelligence>
 </file>
 
 <file path=word/numbering.xml><?xml version="1.0" encoding="utf-8"?>
@@ -6934,19 +9018,19 @@
       </w:pPr>
     </w:lvl>
   </w:abstractNum>
-  <w:num w:numId="1" w16cid:durableId="1756246158">
+  <w:num w:numId="1" w16cid:durableId="1881238269">
     <w:abstractNumId w:val="0"/>
   </w:num>
-  <w:num w:numId="2" w16cid:durableId="387845444">
+  <w:num w:numId="2" w16cid:durableId="1111582781">
     <w:abstractNumId w:val="3"/>
   </w:num>
-  <w:num w:numId="3" w16cid:durableId="39282233">
+  <w:num w:numId="3" w16cid:durableId="1253246450">
     <w:abstractNumId w:val="1"/>
   </w:num>
-  <w:num w:numId="4" w16cid:durableId="666908375">
+  <w:num w:numId="4" w16cid:durableId="993411962">
     <w:abstractNumId w:val="4"/>
   </w:num>
-  <w:num w:numId="5" w16cid:durableId="333533455">
+  <w:num w:numId="5" w16cid:durableId="1510952350">
     <w:abstractNumId w:val="2"/>
   </w:num>
 </w:numbering>
@@ -7350,6 +9434,7 @@
   <w:style w:type="paragraph" w:default="1" w:styleId="Normal">
     <w:name w:val="Normal"/>
     <w:qFormat/>
+    <w:rsid w:val="00682E6C"/>
   </w:style>
   <w:style w:type="character" w:default="1" w:styleId="DefaultParagraphFont">
     <w:name w:val="Default Paragraph Font"/>
@@ -7397,12 +9482,111 @@
       </w:tblBorders>
     </w:tblPr>
   </w:style>
+  <w:style w:type="paragraph" w:styleId="HTMLPreformatted">
+    <w:name w:val="HTML Preformatted"/>
+    <w:basedOn w:val="Normal"/>
+    <w:link w:val="HTMLPreformattedChar"/>
+    <w:uiPriority w:val="99"/>
+    <w:semiHidden/>
+    <w:unhideWhenUsed/>
+    <w:rsid w:val="00763619"/>
+    <w:pPr>
+      <w:tabs>
+        <w:tab w:val="left" w:pos="916"/>
+        <w:tab w:val="left" w:pos="1832"/>
+        <w:tab w:val="left" w:pos="2748"/>
+        <w:tab w:val="left" w:pos="3664"/>
+        <w:tab w:val="left" w:pos="4580"/>
+        <w:tab w:val="left" w:pos="5496"/>
+        <w:tab w:val="left" w:pos="6412"/>
+        <w:tab w:val="left" w:pos="7328"/>
+        <w:tab w:val="left" w:pos="8244"/>
+        <w:tab w:val="left" w:pos="9160"/>
+        <w:tab w:val="left" w:pos="10076"/>
+        <w:tab w:val="left" w:pos="10992"/>
+        <w:tab w:val="left" w:pos="11908"/>
+        <w:tab w:val="left" w:pos="12824"/>
+        <w:tab w:val="left" w:pos="13740"/>
+        <w:tab w:val="left" w:pos="14656"/>
+      </w:tabs>
+      <w:spacing w:after="0" w:line="240" w:lineRule="auto"/>
+    </w:pPr>
+    <w:rPr>
+      <w:rFonts w:ascii="Courier New" w:eastAsia="Times New Roman" w:hAnsi="Courier New" w:cs="Courier New"/>
+      <w:sz w:val="20"/>
+      <w:szCs w:val="20"/>
+    </w:rPr>
+  </w:style>
+  <w:style w:type="character" w:customStyle="1" w:styleId="HTMLPreformattedChar">
+    <w:name w:val="HTML Preformatted Char"/>
+    <w:basedOn w:val="DefaultParagraphFont"/>
+    <w:link w:val="HTMLPreformatted"/>
+    <w:uiPriority w:val="99"/>
+    <w:semiHidden/>
+    <w:rsid w:val="00763619"/>
+    <w:rPr>
+      <w:rFonts w:ascii="Courier New" w:eastAsia="Times New Roman" w:hAnsi="Courier New" w:cs="Courier New"/>
+      <w:sz w:val="20"/>
+      <w:szCs w:val="20"/>
+    </w:rPr>
+  </w:style>
+  <w:style w:type="paragraph" w:customStyle="1" w:styleId="paragraph">
+    <w:name w:val="paragraph"/>
+    <w:basedOn w:val="Normal"/>
+    <w:rsid w:val="00763619"/>
+    <w:pPr>
+      <w:spacing w:before="100" w:beforeAutospacing="1" w:after="100" w:afterAutospacing="1" w:line="240" w:lineRule="auto"/>
+    </w:pPr>
+    <w:rPr>
+      <w:rFonts w:ascii="Times New Roman" w:eastAsia="Times New Roman" w:hAnsi="Times New Roman" w:cs="Times New Roman"/>
+      <w:sz w:val="24"/>
+      <w:szCs w:val="24"/>
+    </w:rPr>
+  </w:style>
+  <w:style w:type="character" w:customStyle="1" w:styleId="normaltextrun">
+    <w:name w:val="normaltextrun"/>
+    <w:basedOn w:val="DefaultParagraphFont"/>
+    <w:rsid w:val="00763619"/>
+  </w:style>
+  <w:style w:type="character" w:customStyle="1" w:styleId="eop">
+    <w:name w:val="eop"/>
+    <w:basedOn w:val="DefaultParagraphFont"/>
+    <w:rsid w:val="00763619"/>
+  </w:style>
+  <w:style w:type="paragraph" w:customStyle="1" w:styleId="msonormal0">
+    <w:name w:val="msonormal"/>
+    <w:basedOn w:val="Normal"/>
+    <w:rsid w:val="00682E6C"/>
+    <w:pPr>
+      <w:spacing w:before="100" w:beforeAutospacing="1" w:after="100" w:afterAutospacing="1" w:line="240" w:lineRule="auto"/>
+    </w:pPr>
+    <w:rPr>
+      <w:rFonts w:ascii="Times New Roman" w:eastAsia="Times New Roman" w:hAnsi="Times New Roman" w:cs="Times New Roman"/>
+      <w:sz w:val="24"/>
+      <w:szCs w:val="24"/>
+    </w:rPr>
+  </w:style>
+  <w:style w:type="character" w:customStyle="1" w:styleId="textrun">
+    <w:name w:val="textrun"/>
+    <w:basedOn w:val="DefaultParagraphFont"/>
+    <w:rsid w:val="00682E6C"/>
+  </w:style>
+  <w:style w:type="character" w:customStyle="1" w:styleId="linebreakblob">
+    <w:name w:val="linebreakblob"/>
+    <w:basedOn w:val="DefaultParagraphFont"/>
+    <w:rsid w:val="00682E6C"/>
+  </w:style>
+  <w:style w:type="character" w:customStyle="1" w:styleId="scxw72929935">
+    <w:name w:val="scxw72929935"/>
+    <w:basedOn w:val="DefaultParagraphFont"/>
+    <w:rsid w:val="00682E6C"/>
+  </w:style>
   <w:style w:type="paragraph" w:styleId="ListParagraph">
     <w:name w:val="List Paragraph"/>
     <w:basedOn w:val="Normal"/>
     <w:uiPriority w:val="34"/>
     <w:qFormat/>
-    <w:rsid w:val="00E94113"/>
+    <w:rsid w:val="00682E6C"/>
     <w:pPr>
       <w:ind w:left="720"/>
       <w:contextualSpacing/>
@@ -7704,245 +9888,4 @@
     </a:ext>
   </a:extLst>
 </a:theme>
-</file>
-
-<file path=customXml/item1.xml><?xml version="1.0" encoding="utf-8"?>
-<ct:contentTypeSchema xmlns:ct="http://schemas.microsoft.com/office/2006/metadata/contentType" xmlns:ma="http://schemas.microsoft.com/office/2006/metadata/properties/metaAttributes" ct:_="" ma:_="" ma:contentTypeName="Document" ma:contentTypeID="0x010100953952E32CFB23489236427CC0A523B2" ma:contentTypeVersion="10" ma:contentTypeDescription="Create a new document." ma:contentTypeScope="" ma:versionID="04322990b64e28cd68209017cd136d5b">
-  <xsd:schema xmlns:xsd="http://www.w3.org/2001/XMLSchema" xmlns:xs="http://www.w3.org/2001/XMLSchema" xmlns:p="http://schemas.microsoft.com/office/2006/metadata/properties" xmlns:ns2="150b75dc-7c0b-4a35-9dee-d9bc5bea5b74" xmlns:ns3="6977f08d-92ee-4147-a4fd-d497d946ee33" targetNamespace="http://schemas.microsoft.com/office/2006/metadata/properties" ma:root="true" ma:fieldsID="e54c98041405a192a21540ff730d2ad0" ns2:_="" ns3:_="">
-    <xsd:import namespace="150b75dc-7c0b-4a35-9dee-d9bc5bea5b74"/>
-    <xsd:import namespace="6977f08d-92ee-4147-a4fd-d497d946ee33"/>
-    <xsd:element name="properties">
-      <xsd:complexType>
-        <xsd:sequence>
-          <xsd:element name="documentManagement">
-            <xsd:complexType>
-              <xsd:all>
-                <xsd:element ref="ns2:TaxCatchAll" minOccurs="0"/>
-                <xsd:element ref="ns3:MediaServiceMetadata" minOccurs="0"/>
-                <xsd:element ref="ns3:MediaServiceFastMetadata" minOccurs="0"/>
-                <xsd:element ref="ns3:lcf76f155ced4ddcb4097134ff3c332f" minOccurs="0"/>
-                <xsd:element ref="ns3:MediaServiceOCR" minOccurs="0"/>
-                <xsd:element ref="ns3:MediaServiceGenerationTime" minOccurs="0"/>
-                <xsd:element ref="ns3:MediaServiceEventHashCode" minOccurs="0"/>
-              </xsd:all>
-            </xsd:complexType>
-          </xsd:element>
-        </xsd:sequence>
-      </xsd:complexType>
-    </xsd:element>
-  </xsd:schema>
-  <xsd:schema xmlns:xsd="http://www.w3.org/2001/XMLSchema" xmlns:xs="http://www.w3.org/2001/XMLSchema" xmlns:dms="http://schemas.microsoft.com/office/2006/documentManagement/types" xmlns:pc="http://schemas.microsoft.com/office/infopath/2007/PartnerControls" targetNamespace="150b75dc-7c0b-4a35-9dee-d9bc5bea5b74" elementFormDefault="qualified">
-    <xsd:import namespace="http://schemas.microsoft.com/office/2006/documentManagement/types"/>
-    <xsd:import namespace="http://schemas.microsoft.com/office/infopath/2007/PartnerControls"/>
-    <xsd:element name="TaxCatchAll" ma:index="8" nillable="true" ma:displayName="Taxonomy Catch All Column" ma:hidden="true" ma:list="{ae3f9cb4-7a3f-4b08-b7bd-0b799434be9d}" ma:internalName="TaxCatchAll" ma:showField="CatchAllData" ma:web="150b75dc-7c0b-4a35-9dee-d9bc5bea5b74">
-      <xsd:complexType>
-        <xsd:complexContent>
-          <xsd:extension base="dms:MultiChoiceLookup">
-            <xsd:sequence>
-              <xsd:element name="Value" type="dms:Lookup" maxOccurs="unbounded" minOccurs="0" nillable="true"/>
-            </xsd:sequence>
-          </xsd:extension>
-        </xsd:complexContent>
-      </xsd:complexType>
-    </xsd:element>
-  </xsd:schema>
-  <xsd:schema xmlns:xsd="http://www.w3.org/2001/XMLSchema" xmlns:xs="http://www.w3.org/2001/XMLSchema" xmlns:dms="http://schemas.microsoft.com/office/2006/documentManagement/types" xmlns:pc="http://schemas.microsoft.com/office/infopath/2007/PartnerControls" targetNamespace="6977f08d-92ee-4147-a4fd-d497d946ee33" elementFormDefault="qualified">
-    <xsd:import namespace="http://schemas.microsoft.com/office/2006/documentManagement/types"/>
-    <xsd:import namespace="http://schemas.microsoft.com/office/infopath/2007/PartnerControls"/>
-    <xsd:element name="MediaServiceMetadata" ma:index="9" nillable="true" ma:displayName="MediaServiceMetadata" ma:hidden="true" ma:internalName="MediaServiceMetadata" ma:readOnly="true">
-      <xsd:simpleType>
-        <xsd:restriction base="dms:Note"/>
-      </xsd:simpleType>
-    </xsd:element>
-    <xsd:element name="MediaServiceFastMetadata" ma:index="10" nillable="true" ma:displayName="MediaServiceFastMetadata" ma:hidden="true" ma:internalName="MediaServiceFastMetadata" ma:readOnly="true">
-      <xsd:simpleType>
-        <xsd:restriction base="dms:Note"/>
-      </xsd:simpleType>
-    </xsd:element>
-    <xsd:element name="lcf76f155ced4ddcb4097134ff3c332f" ma:index="12" nillable="true" ma:taxonomy="true" ma:internalName="lcf76f155ced4ddcb4097134ff3c332f" ma:taxonomyFieldName="MediaServiceImageTags" ma:displayName="Image Tags" ma:readOnly="false" ma:fieldId="{5cf76f15-5ced-4ddc-b409-7134ff3c332f}" ma:taxonomyMulti="true" ma:sspId="bafe2dae-c324-46f1-826e-010647fd37ae" ma:termSetId="09814cd3-568e-fe90-9814-8d621ff8fb84" ma:anchorId="fba54fb3-c3e1-fe81-a776-ca4b69148c4d" ma:open="true" ma:isKeyword="false">
-      <xsd:complexType>
-        <xsd:sequence>
-          <xsd:element ref="pc:Terms" minOccurs="0" maxOccurs="1"/>
-        </xsd:sequence>
-      </xsd:complexType>
-    </xsd:element>
-    <xsd:element name="MediaServiceOCR" ma:index="13" nillable="true" ma:displayName="Extracted Text" ma:internalName="MediaServiceOCR" ma:readOnly="true">
-      <xsd:simpleType>
-        <xsd:restriction base="dms:Note">
-          <xsd:maxLength value="255"/>
-        </xsd:restriction>
-      </xsd:simpleType>
-    </xsd:element>
-    <xsd:element name="MediaServiceGenerationTime" ma:index="14" nillable="true" ma:displayName="MediaServiceGenerationTime" ma:hidden="true" ma:internalName="MediaServiceGenerationTime" ma:readOnly="true">
-      <xsd:simpleType>
-        <xsd:restriction base="dms:Text"/>
-      </xsd:simpleType>
-    </xsd:element>
-    <xsd:element name="MediaServiceEventHashCode" ma:index="15" nillable="true" ma:displayName="MediaServiceEventHashCode" ma:hidden="true" ma:internalName="MediaServiceEventHashCode" ma:readOnly="true">
-      <xsd:simpleType>
-        <xsd:restriction base="dms:Text"/>
-      </xsd:simpleType>
-    </xsd:element>
-  </xsd:schema>
-  <xsd:schema xmlns="http://schemas.openxmlformats.org/package/2006/metadata/core-properties" xmlns:xsd="http://www.w3.org/2001/XMLSchema" xmlns:xsi="http://www.w3.org/2001/XMLSchema-instance" xmlns:dc="http://purl.org/dc/elements/1.1/" xmlns:dcterms="http://purl.org/dc/terms/" xmlns:odoc="http://schemas.microsoft.com/internal/obd" targetNamespace="http://schemas.openxmlformats.org/package/2006/metadata/core-properties" elementFormDefault="qualified" attributeFormDefault="unqualified" blockDefault="#all">
-    <xsd:import namespace="http://purl.org/dc/elements/1.1/" schemaLocation="http://dublincore.org/schemas/xmls/qdc/2003/04/02/dc.xsd"/>
-    <xsd:import namespace="http://purl.org/dc/terms/" schemaLocation="http://dublincore.org/schemas/xmls/qdc/2003/04/02/dcterms.xsd"/>
-    <xsd:element name="coreProperties" type="CT_coreProperties"/>
-    <xsd:complexType name="CT_coreProperties">
-      <xsd:all>
-        <xsd:element ref="dc:creator" minOccurs="0" maxOccurs="1"/>
-        <xsd:element ref="dcterms:created" minOccurs="0" maxOccurs="1"/>
-        <xsd:element ref="dc:identifier" minOccurs="0" maxOccurs="1"/>
-        <xsd:element name="contentType" minOccurs="0" maxOccurs="1" type="xsd:string" ma:index="0" ma:displayName="Content Type"/>
-        <xsd:element ref="dc:title" minOccurs="0" maxOccurs="1" ma:index="4" ma:displayName="Title"/>
-        <xsd:element ref="dc:subject" minOccurs="0" maxOccurs="1"/>
-        <xsd:element ref="dc:description" minOccurs="0" maxOccurs="1"/>
-        <xsd:element name="keywords" minOccurs="0" maxOccurs="1" type="xsd:string"/>
-        <xsd:element ref="dc:language" minOccurs="0" maxOccurs="1"/>
-        <xsd:element name="category" minOccurs="0" maxOccurs="1" type="xsd:string"/>
-        <xsd:element name="version" minOccurs="0" maxOccurs="1" type="xsd:string"/>
-        <xsd:element name="revision" minOccurs="0" maxOccurs="1" type="xsd:string">
-          <xsd:annotation>
-            <xsd:documentation>
-                        This value indicates the number of saves or revisions. The application is responsible for updating this value after each revision.
-                    </xsd:documentation>
-          </xsd:annotation>
-        </xsd:element>
-        <xsd:element name="lastModifiedBy" minOccurs="0" maxOccurs="1" type="xsd:string"/>
-        <xsd:element ref="dcterms:modified" minOccurs="0" maxOccurs="1"/>
-        <xsd:element name="contentStatus" minOccurs="0" maxOccurs="1" type="xsd:string"/>
-      </xsd:all>
-    </xsd:complexType>
-  </xsd:schema>
-  <xs:schema xmlns:pc="http://schemas.microsoft.com/office/infopath/2007/PartnerControls" xmlns:xs="http://www.w3.org/2001/XMLSchema" targetNamespace="http://schemas.microsoft.com/office/infopath/2007/PartnerControls" elementFormDefault="qualified" attributeFormDefault="unqualified">
-    <xs:element name="Person">
-      <xs:complexType>
-        <xs:sequence>
-          <xs:element ref="pc:DisplayName" minOccurs="0"/>
-          <xs:element ref="pc:AccountId" minOccurs="0"/>
-          <xs:element ref="pc:AccountType" minOccurs="0"/>
-        </xs:sequence>
-      </xs:complexType>
-    </xs:element>
-    <xs:element name="DisplayName" type="xs:string"/>
-    <xs:element name="AccountId" type="xs:string"/>
-    <xs:element name="AccountType" type="xs:string"/>
-    <xs:element name="BDCAssociatedEntity">
-      <xs:complexType>
-        <xs:sequence>
-          <xs:element ref="pc:BDCEntity" minOccurs="0" maxOccurs="unbounded"/>
-        </xs:sequence>
-        <xs:attribute ref="pc:EntityNamespace"/>
-        <xs:attribute ref="pc:EntityName"/>
-        <xs:attribute ref="pc:SystemInstanceName"/>
-        <xs:attribute ref="pc:AssociationName"/>
-      </xs:complexType>
-    </xs:element>
-    <xs:attribute name="EntityNamespace" type="xs:string"/>
-    <xs:attribute name="EntityName" type="xs:string"/>
-    <xs:attribute name="SystemInstanceName" type="xs:string"/>
-    <xs:attribute name="AssociationName" type="xs:string"/>
-    <xs:element name="BDCEntity">
-      <xs:complexType>
-        <xs:sequence>
-          <xs:element ref="pc:EntityDisplayName" minOccurs="0"/>
-          <xs:element ref="pc:EntityInstanceReference" minOccurs="0"/>
-          <xs:element ref="pc:EntityId1" minOccurs="0"/>
-          <xs:element ref="pc:EntityId2" minOccurs="0"/>
-          <xs:element ref="pc:EntityId3" minOccurs="0"/>
-          <xs:element ref="pc:EntityId4" minOccurs="0"/>
-          <xs:element ref="pc:EntityId5" minOccurs="0"/>
-        </xs:sequence>
-      </xs:complexType>
-    </xs:element>
-    <xs:element name="EntityDisplayName" type="xs:string"/>
-    <xs:element name="EntityInstanceReference" type="xs:string"/>
-    <xs:element name="EntityId1" type="xs:string"/>
-    <xs:element name="EntityId2" type="xs:string"/>
-    <xs:element name="EntityId3" type="xs:string"/>
-    <xs:element name="EntityId4" type="xs:string"/>
-    <xs:element name="EntityId5" type="xs:string"/>
-    <xs:element name="Terms">
-      <xs:complexType>
-        <xs:sequence>
-          <xs:element ref="pc:TermInfo" minOccurs="0" maxOccurs="unbounded"/>
-        </xs:sequence>
-      </xs:complexType>
-    </xs:element>
-    <xs:element name="TermInfo">
-      <xs:complexType>
-        <xs:sequence>
-          <xs:element ref="pc:TermName" minOccurs="0"/>
-          <xs:element ref="pc:TermId" minOccurs="0"/>
-        </xs:sequence>
-      </xs:complexType>
-    </xs:element>
-    <xs:element name="TermName" type="xs:string"/>
-    <xs:element name="TermId" type="xs:string"/>
-  </xs:schema>
-</ct:contentTypeSchema>
-</file>
-
-<file path=customXml/item2.xml><?xml version="1.0" encoding="utf-8"?>
-<?mso-contentType ?>
-<FormTemplates xmlns="http://schemas.microsoft.com/sharepoint/v3/contenttype/forms">
-  <Display>DocumentLibraryForm</Display>
-  <Edit>DocumentLibraryForm</Edit>
-  <New>DocumentLibraryForm</New>
-</FormTemplates>
-</file>
-
-<file path=customXml/item3.xml><?xml version="1.0" encoding="utf-8"?>
-<p:properties xmlns:p="http://schemas.microsoft.com/office/2006/metadata/properties" xmlns:xsi="http://www.w3.org/2001/XMLSchema-instance" xmlns:pc="http://schemas.microsoft.com/office/infopath/2007/PartnerControls">
-  <documentManagement>
-    <TaxCatchAll xmlns="150b75dc-7c0b-4a35-9dee-d9bc5bea5b74" xsi:nil="true"/>
-    <lcf76f155ced4ddcb4097134ff3c332f xmlns="6977f08d-92ee-4147-a4fd-d497d946ee33">
-      <Terms xmlns="http://schemas.microsoft.com/office/infopath/2007/PartnerControls"/>
-    </lcf76f155ced4ddcb4097134ff3c332f>
-  </documentManagement>
-</p:properties>
-</file>
-
-<file path=customXml/itemProps1.xml><?xml version="1.0" encoding="utf-8"?>
-<ds:datastoreItem xmlns:ds="http://schemas.openxmlformats.org/officeDocument/2006/customXml" ds:itemID="{B6D08534-2634-4A42-94F2-70B6313CB59C}">
-  <ds:schemaRefs>
-    <ds:schemaRef ds:uri="http://schemas.microsoft.com/office/2006/metadata/contentType"/>
-    <ds:schemaRef ds:uri="http://schemas.microsoft.com/office/2006/metadata/properties/metaAttributes"/>
-    <ds:schemaRef ds:uri="http://www.w3.org/2001/XMLSchema"/>
-    <ds:schemaRef ds:uri="http://schemas.microsoft.com/office/2006/metadata/properties"/>
-    <ds:schemaRef ds:uri="150b75dc-7c0b-4a35-9dee-d9bc5bea5b74"/>
-    <ds:schemaRef ds:uri="6977f08d-92ee-4147-a4fd-d497d946ee33"/>
-    <ds:schemaRef ds:uri="http://schemas.microsoft.com/office/2006/documentManagement/types"/>
-    <ds:schemaRef ds:uri="http://schemas.microsoft.com/office/infopath/2007/PartnerControls"/>
-    <ds:schemaRef ds:uri="http://schemas.openxmlformats.org/package/2006/metadata/core-properties"/>
-    <ds:schemaRef ds:uri="http://purl.org/dc/elements/1.1/"/>
-    <ds:schemaRef ds:uri="http://purl.org/dc/terms/"/>
-    <ds:schemaRef ds:uri="http://schemas.microsoft.com/internal/obd"/>
-  </ds:schemaRefs>
-</ds:datastoreItem>
-</file>
-
-<file path=customXml/itemProps2.xml><?xml version="1.0" encoding="utf-8"?>
-<ds:datastoreItem xmlns:ds="http://schemas.openxmlformats.org/officeDocument/2006/customXml" ds:itemID="{DE530E2F-C4F1-4701-9F95-4CA021AB5504}">
-  <ds:schemaRefs>
-    <ds:schemaRef ds:uri="http://schemas.microsoft.com/sharepoint/v3/contenttype/forms"/>
-  </ds:schemaRefs>
-</ds:datastoreItem>
-</file>
-
-<file path=customXml/itemProps3.xml><?xml version="1.0" encoding="utf-8"?>
-<ds:datastoreItem xmlns:ds="http://schemas.openxmlformats.org/officeDocument/2006/customXml" ds:itemID="{13D94DC8-0D4D-413C-A464-133A24C23837}">
-  <ds:schemaRefs>
-    <ds:schemaRef ds:uri="150b75dc-7c0b-4a35-9dee-d9bc5bea5b74"/>
-    <ds:schemaRef ds:uri="6977f08d-92ee-4147-a4fd-d497d946ee33"/>
-    <ds:schemaRef ds:uri="http://purl.org/dc/elements/1.1/"/>
-    <ds:schemaRef ds:uri="http://purl.org/dc/dcmitype/"/>
-    <ds:schemaRef ds:uri="http://schemas.microsoft.com/office/2006/metadata/properties"/>
-    <ds:schemaRef ds:uri="http://www.w3.org/XML/1998/namespace"/>
-    <ds:schemaRef ds:uri="http://schemas.microsoft.com/office/2006/documentManagement/types"/>
-    <ds:schemaRef ds:uri="http://purl.org/dc/terms/"/>
-    <ds:schemaRef ds:uri="http://schemas.microsoft.com/office/infopath/2007/PartnerControls"/>
-    <ds:schemaRef ds:uri="http://schemas.openxmlformats.org/package/2006/metadata/core-properties"/>
-  </ds:schemaRefs>
-</ds:datastoreItem>
 </file>
</xml_diff>